<commit_message>
CDT: first lab was modified
</commit_message>
<xml_diff>
--- a/CDT/lab1/Report_lab1_2.docx
+++ b/CDT/lab1/Report_lab1_2.docx
@@ -609,7 +609,6 @@
           <w:szCs w:val="32"/>
         </w:rPr>
       </w:pPr>
-      <w:proofErr w:type="gramStart"/>
       <w:r>
         <w:rPr>
           <w:b/>
@@ -626,7 +625,6 @@
         </w:rPr>
         <w:tab/>
       </w:r>
-      <w:proofErr w:type="gramEnd"/>
       <w:r>
         <w:rPr>
           <w:b/>
@@ -788,25 +786,7 @@
           <w:sz w:val="32"/>
           <w:szCs w:val="32"/>
         </w:rPr>
-        <w:t xml:space="preserve">         Доц. </w:t>
-      </w:r>
-      <w:proofErr w:type="spellStart"/>
-      <w:r>
-        <w:rPr>
-          <w:b/>
-          <w:sz w:val="32"/>
-          <w:szCs w:val="32"/>
-        </w:rPr>
-        <w:t>Золоторевич</w:t>
-      </w:r>
-      <w:proofErr w:type="spellEnd"/>
-      <w:r>
-        <w:rPr>
-          <w:b/>
-          <w:sz w:val="32"/>
-          <w:szCs w:val="32"/>
-        </w:rPr>
-        <w:t xml:space="preserve"> Л. А.</w:t>
+        <w:t xml:space="preserve">         Доц. Золоторевич Л. А.</w:t>
       </w:r>
     </w:p>
     <w:p>
@@ -6993,23 +6973,7 @@
           <w:sz w:val="28"/>
           <w:szCs w:val="28"/>
         </w:rPr>
-        <w:t>Представление в базисе Шеффера (</w:t>
-      </w:r>
-      <w:proofErr w:type="gramStart"/>
-      <w:r>
-        <w:rPr>
-          <w:sz w:val="28"/>
-          <w:szCs w:val="28"/>
-        </w:rPr>
-        <w:t>И-НЕ</w:t>
-      </w:r>
-      <w:proofErr w:type="gramEnd"/>
-      <w:r>
-        <w:rPr>
-          <w:sz w:val="28"/>
-          <w:szCs w:val="28"/>
-        </w:rPr>
-        <w:t>)</w:t>
+        <w:t>Представление в базисе Шеффера (И-НЕ)</w:t>
       </w:r>
       <w:r>
         <w:rPr>
@@ -8939,7 +8903,6 @@
           <w:szCs w:val="28"/>
         </w:rPr>
       </w:pPr>
-      <w:proofErr w:type="gramStart"/>
       <w:r>
         <w:rPr>
           <w:sz w:val="28"/>
@@ -8988,15 +8951,7 @@
           <w:sz w:val="28"/>
           <w:szCs w:val="28"/>
         </w:rPr>
-        <w:t xml:space="preserve"> (</w:t>
-      </w:r>
-      <w:proofErr w:type="gramEnd"/>
-      <w:r>
-        <w:rPr>
-          <w:sz w:val="28"/>
-          <w:szCs w:val="28"/>
-        </w:rPr>
-        <w:t>константный 0)</w:t>
+        <w:t xml:space="preserve"> (константный 0)</w:t>
       </w:r>
       <w:r>
         <w:rPr>
@@ -9177,7 +9132,6 @@
           <w:szCs w:val="28"/>
         </w:rPr>
       </w:pPr>
-      <w:proofErr w:type="gramStart"/>
       <w:r>
         <w:rPr>
           <w:sz w:val="28"/>
@@ -9227,15 +9181,7 @@
           <w:sz w:val="28"/>
           <w:szCs w:val="28"/>
         </w:rPr>
-        <w:t xml:space="preserve"> (</w:t>
-      </w:r>
-      <w:proofErr w:type="gramEnd"/>
-      <w:r>
-        <w:rPr>
-          <w:sz w:val="28"/>
-          <w:szCs w:val="28"/>
-        </w:rPr>
-        <w:t>константная 1)</w:t>
+        <w:t xml:space="preserve"> (константная 1)</w:t>
       </w:r>
       <w:r>
         <w:rPr>
@@ -9354,7 +9300,6 @@
           <w:szCs w:val="28"/>
         </w:rPr>
       </w:pPr>
-      <w:proofErr w:type="gramStart"/>
       <w:r>
         <w:rPr>
           <w:sz w:val="28"/>
@@ -9403,15 +9348,7 @@
           <w:sz w:val="28"/>
           <w:szCs w:val="28"/>
         </w:rPr>
-        <w:t xml:space="preserve"> (</w:t>
-      </w:r>
-      <w:proofErr w:type="gramEnd"/>
-      <w:r>
-        <w:rPr>
-          <w:sz w:val="28"/>
-          <w:szCs w:val="28"/>
-        </w:rPr>
-        <w:t>константный 0)</w:t>
+        <w:t xml:space="preserve"> (константный 0)</w:t>
       </w:r>
       <w:r>
         <w:rPr>
@@ -9578,7 +9515,6 @@
           <w:szCs w:val="28"/>
         </w:rPr>
       </w:pPr>
-      <w:proofErr w:type="gramStart"/>
       <w:r>
         <w:rPr>
           <w:sz w:val="28"/>
@@ -9628,15 +9564,7 @@
           <w:sz w:val="28"/>
           <w:szCs w:val="28"/>
         </w:rPr>
-        <w:t xml:space="preserve"> (</w:t>
-      </w:r>
-      <w:proofErr w:type="gramEnd"/>
-      <w:r>
-        <w:rPr>
-          <w:sz w:val="28"/>
-          <w:szCs w:val="28"/>
-        </w:rPr>
-        <w:t>константная 1)</w:t>
+        <w:t xml:space="preserve"> (константная 1)</w:t>
       </w:r>
       <w:r>
         <w:rPr>
@@ -9755,7 +9683,6 @@
           <w:szCs w:val="28"/>
         </w:rPr>
       </w:pPr>
-      <w:proofErr w:type="gramStart"/>
       <w:r>
         <w:rPr>
           <w:sz w:val="28"/>
@@ -9804,15 +9731,7 @@
           <w:sz w:val="28"/>
           <w:szCs w:val="28"/>
         </w:rPr>
-        <w:t xml:space="preserve"> (</w:t>
-      </w:r>
-      <w:proofErr w:type="gramEnd"/>
-      <w:r>
-        <w:rPr>
-          <w:sz w:val="28"/>
-          <w:szCs w:val="28"/>
-        </w:rPr>
-        <w:t>константный 0)</w:t>
+        <w:t xml:space="preserve"> (константный 0)</w:t>
       </w:r>
       <w:r>
         <w:rPr>
@@ -9979,7 +9898,6 @@
           <w:szCs w:val="28"/>
         </w:rPr>
       </w:pPr>
-      <w:proofErr w:type="gramStart"/>
       <w:r>
         <w:rPr>
           <w:sz w:val="28"/>
@@ -10029,15 +9947,7 @@
           <w:sz w:val="28"/>
           <w:szCs w:val="28"/>
         </w:rPr>
-        <w:t xml:space="preserve"> (</w:t>
-      </w:r>
-      <w:proofErr w:type="gramEnd"/>
-      <w:r>
-        <w:rPr>
-          <w:sz w:val="28"/>
-          <w:szCs w:val="28"/>
-        </w:rPr>
-        <w:t>константная 1)</w:t>
+        <w:t xml:space="preserve"> (константная 1)</w:t>
       </w:r>
       <w:r>
         <w:rPr>
@@ -10157,7 +10067,6 @@
           <w:lang w:val="en-US"/>
         </w:rPr>
       </w:pPr>
-      <w:proofErr w:type="gramStart"/>
       <w:r>
         <w:rPr>
           <w:sz w:val="28"/>
@@ -10206,15 +10115,7 @@
           <w:sz w:val="28"/>
           <w:szCs w:val="28"/>
         </w:rPr>
-        <w:t xml:space="preserve"> (</w:t>
-      </w:r>
-      <w:proofErr w:type="gramEnd"/>
-      <w:r>
-        <w:rPr>
-          <w:sz w:val="28"/>
-          <w:szCs w:val="28"/>
-        </w:rPr>
-        <w:t>константный 0)</w:t>
+        <w:t xml:space="preserve"> (константный 0)</w:t>
       </w:r>
       <w:r>
         <w:rPr>
@@ -10361,7 +10262,6 @@
           <w:szCs w:val="28"/>
         </w:rPr>
       </w:pPr>
-      <w:proofErr w:type="gramStart"/>
       <w:r>
         <w:rPr>
           <w:sz w:val="28"/>
@@ -10411,15 +10311,7 @@
           <w:sz w:val="28"/>
           <w:szCs w:val="28"/>
         </w:rPr>
-        <w:t xml:space="preserve"> (</w:t>
-      </w:r>
-      <w:proofErr w:type="gramEnd"/>
-      <w:r>
-        <w:rPr>
-          <w:sz w:val="28"/>
-          <w:szCs w:val="28"/>
-        </w:rPr>
-        <w:t>константная 1)</w:t>
+        <w:t xml:space="preserve"> (константная 1)</w:t>
       </w:r>
       <w:r>
         <w:rPr>
@@ -10483,7 +10375,6 @@
         <w:rPr>
           <w:sz w:val="28"/>
           <w:szCs w:val="28"/>
-          <w:lang w:val="en-US"/>
         </w:rPr>
       </w:pPr>
       <w:r>
@@ -10504,7 +10395,6 @@
         <w:rPr>
           <w:sz w:val="28"/>
           <w:szCs w:val="28"/>
-          <w:lang w:val="en-US"/>
         </w:rPr>
         <w:t xml:space="preserve"> {0110}</w:t>
       </w:r>
@@ -10514,7 +10404,6 @@
         <w:rPr>
           <w:sz w:val="28"/>
           <w:szCs w:val="28"/>
-          <w:lang w:val="en-US"/>
         </w:rPr>
       </w:pPr>
     </w:p>
@@ -13811,7 +13700,6 @@
         <w:lastRenderedPageBreak/>
         <w:t xml:space="preserve">Напишем программы для обоих базисов для </w:t>
       </w:r>
-      <w:proofErr w:type="spellStart"/>
       <w:r>
         <w:rPr>
           <w:sz w:val="28"/>
@@ -13820,7 +13708,6 @@
         </w:rPr>
         <w:t>vlsi</w:t>
       </w:r>
-      <w:proofErr w:type="spellEnd"/>
       <w:r>
         <w:rPr>
           <w:sz w:val="28"/>
@@ -13851,7 +13738,6 @@
           <w:b/>
           <w:sz w:val="28"/>
           <w:szCs w:val="32"/>
-          <w:lang w:val="en-US"/>
         </w:rPr>
       </w:pPr>
     </w:p>
@@ -13899,11 +13785,13 @@
       <w:pPr>
         <w:pStyle w:val="NoSpacing"/>
         <w:rPr>
-          <w:lang w:val="en-US"/>
-        </w:rPr>
-      </w:pPr>
-      <w:r>
-        <w:rPr>
+          <w:rFonts w:ascii="Consolas" w:hAnsi="Consolas"/>
+          <w:lang w:val="en-US"/>
+        </w:rPr>
+      </w:pPr>
+      <w:r>
+        <w:rPr>
+          <w:rFonts w:ascii="Consolas" w:hAnsi="Consolas"/>
           <w:lang w:val="en-US"/>
         </w:rPr>
         <w:t>CIRCUIT NAND;</w:t>
@@ -13913,67 +13801,44 @@
       <w:pPr>
         <w:pStyle w:val="NoSpacing"/>
         <w:rPr>
-          <w:lang w:val="en-US"/>
-        </w:rPr>
-      </w:pPr>
-      <w:r>
-        <w:rPr>
-          <w:lang w:val="en-US"/>
-        </w:rPr>
-        <w:t>INPUTS X1(1)</w:t>
-      </w:r>
-      <w:proofErr w:type="gramStart"/>
-      <w:r>
-        <w:rPr>
-          <w:lang w:val="en-US"/>
-        </w:rPr>
-        <w:t>,X2</w:t>
-      </w:r>
-      <w:proofErr w:type="gramEnd"/>
-      <w:r>
-        <w:rPr>
-          <w:lang w:val="en-US"/>
-        </w:rPr>
-        <w:t>(1),X3(1),X4(1);</w:t>
-      </w:r>
-    </w:p>
-    <w:p>
-      <w:pPr>
-        <w:pStyle w:val="NoSpacing"/>
-        <w:rPr>
-          <w:lang w:val="en-US"/>
-        </w:rPr>
-      </w:pPr>
-      <w:r>
-        <w:rPr>
-          <w:lang w:val="en-US"/>
-        </w:rPr>
-        <w:t xml:space="preserve">OUTPUTS </w:t>
-      </w:r>
-      <w:proofErr w:type="gramStart"/>
-      <w:r>
-        <w:rPr>
-          <w:lang w:val="en-US"/>
-        </w:rPr>
-        <w:t>Y(</w:t>
-      </w:r>
-      <w:proofErr w:type="gramEnd"/>
-      <w:r>
-        <w:rPr>
-          <w:lang w:val="en-US"/>
-        </w:rPr>
-        <w:t>1);</w:t>
-      </w:r>
-    </w:p>
-    <w:p>
-      <w:pPr>
-        <w:pStyle w:val="NoSpacing"/>
-        <w:rPr>
-          <w:lang w:val="en-US"/>
-        </w:rPr>
-      </w:pPr>
-      <w:r>
-        <w:rPr>
+          <w:rFonts w:ascii="Consolas" w:hAnsi="Consolas"/>
+          <w:lang w:val="en-US"/>
+        </w:rPr>
+      </w:pPr>
+      <w:r>
+        <w:rPr>
+          <w:rFonts w:ascii="Consolas" w:hAnsi="Consolas"/>
+          <w:lang w:val="en-US"/>
+        </w:rPr>
+        <w:t>INPUTS X1(1),X2(1),X3(1),X4(1);</w:t>
+      </w:r>
+    </w:p>
+    <w:p>
+      <w:pPr>
+        <w:pStyle w:val="NoSpacing"/>
+        <w:rPr>
+          <w:rFonts w:ascii="Consolas" w:hAnsi="Consolas"/>
+        </w:rPr>
+      </w:pPr>
+      <w:r>
+        <w:rPr>
+          <w:rFonts w:ascii="Consolas" w:hAnsi="Consolas"/>
+          <w:lang w:val="en-US"/>
+        </w:rPr>
+        <w:t>OUTPUTS Y(1);</w:t>
+      </w:r>
+    </w:p>
+    <w:p>
+      <w:pPr>
+        <w:pStyle w:val="NoSpacing"/>
+        <w:rPr>
+          <w:rFonts w:ascii="Consolas" w:hAnsi="Consolas"/>
+          <w:lang w:val="en-US"/>
+        </w:rPr>
+      </w:pPr>
+      <w:r>
+        <w:rPr>
+          <w:rFonts w:ascii="Consolas" w:hAnsi="Consolas"/>
           <w:lang w:val="en-US"/>
         </w:rPr>
         <w:t>GATES</w:t>
@@ -13984,11 +13849,13 @@
         <w:pStyle w:val="NoSpacing"/>
         <w:ind w:left="720"/>
         <w:rPr>
-          <w:lang w:val="en-US"/>
-        </w:rPr>
-      </w:pPr>
-      <w:r>
-        <w:rPr>
+          <w:rFonts w:ascii="Consolas" w:hAnsi="Consolas"/>
+          <w:lang w:val="en-US"/>
+        </w:rPr>
+      </w:pPr>
+      <w:r>
+        <w:rPr>
+          <w:rFonts w:ascii="Consolas" w:hAnsi="Consolas"/>
           <w:lang w:val="en-US"/>
         </w:rPr>
         <w:t>A1 'NAND'(1) X1(1);</w:t>
@@ -13999,34 +13866,30 @@
         <w:pStyle w:val="NoSpacing"/>
         <w:ind w:left="720"/>
         <w:rPr>
-          <w:lang w:val="en-US"/>
-        </w:rPr>
-      </w:pPr>
-      <w:r>
-        <w:rPr>
-          <w:lang w:val="en-US"/>
-        </w:rPr>
-        <w:t>A2 'NAND'(1) X2(1)</w:t>
-      </w:r>
-      <w:proofErr w:type="gramStart"/>
-      <w:r>
-        <w:rPr>
-          <w:lang w:val="en-US"/>
-        </w:rPr>
-        <w:t>;</w:t>
-      </w:r>
-      <w:proofErr w:type="gramEnd"/>
+          <w:rFonts w:ascii="Consolas" w:hAnsi="Consolas"/>
+          <w:lang w:val="en-US"/>
+        </w:rPr>
+      </w:pPr>
+      <w:r>
+        <w:rPr>
+          <w:rFonts w:ascii="Consolas" w:hAnsi="Consolas"/>
+          <w:lang w:val="en-US"/>
+        </w:rPr>
+        <w:t>A2 'NAND'(1) X2(1);</w:t>
+      </w:r>
     </w:p>
     <w:p>
       <w:pPr>
         <w:pStyle w:val="NoSpacing"/>
         <w:ind w:left="720"/>
         <w:rPr>
-          <w:lang w:val="en-US"/>
-        </w:rPr>
-      </w:pPr>
-      <w:r>
-        <w:rPr>
+          <w:rFonts w:ascii="Consolas" w:hAnsi="Consolas"/>
+          <w:lang w:val="en-US"/>
+        </w:rPr>
+      </w:pPr>
+      <w:r>
+        <w:rPr>
+          <w:rFonts w:ascii="Consolas" w:hAnsi="Consolas"/>
           <w:lang w:val="en-US"/>
         </w:rPr>
         <w:t>A3 'NAND'(1) X3(1);</w:t>
@@ -14037,11 +13900,13 @@
         <w:pStyle w:val="NoSpacing"/>
         <w:ind w:left="720"/>
         <w:rPr>
-          <w:lang w:val="en-US"/>
-        </w:rPr>
-      </w:pPr>
-      <w:r>
-        <w:rPr>
+          <w:rFonts w:ascii="Consolas" w:hAnsi="Consolas"/>
+          <w:lang w:val="en-US"/>
+        </w:rPr>
+      </w:pPr>
+      <w:r>
+        <w:rPr>
+          <w:rFonts w:ascii="Consolas" w:hAnsi="Consolas"/>
           <w:lang w:val="en-US"/>
         </w:rPr>
         <w:t>A4 'NAND'(1) X4(1);</w:t>
@@ -14052,28 +13917,16 @@
         <w:pStyle w:val="NoSpacing"/>
         <w:ind w:left="720"/>
         <w:rPr>
-          <w:lang w:val="en-US"/>
-        </w:rPr>
-      </w:pPr>
-      <w:r>
-        <w:rPr>
-          <w:lang w:val="en-US"/>
-        </w:rPr>
-        <w:t>B1 'NAND'(1) X2(1)</w:t>
-      </w:r>
-      <w:proofErr w:type="gramStart"/>
-      <w:r>
-        <w:rPr>
-          <w:lang w:val="en-US"/>
-        </w:rPr>
-        <w:t>,A3</w:t>
-      </w:r>
-      <w:proofErr w:type="gramEnd"/>
-      <w:r>
-        <w:rPr>
-          <w:lang w:val="en-US"/>
-        </w:rPr>
-        <w:t>(1);</w:t>
+          <w:rFonts w:ascii="Consolas" w:hAnsi="Consolas"/>
+          <w:lang w:val="en-US"/>
+        </w:rPr>
+      </w:pPr>
+      <w:r>
+        <w:rPr>
+          <w:rFonts w:ascii="Consolas" w:hAnsi="Consolas"/>
+          <w:lang w:val="en-US"/>
+        </w:rPr>
+        <w:t>B1 'NAND'(1) X2(1),A3(1);</w:t>
       </w:r>
     </w:p>
     <w:p>
@@ -14081,28 +13934,16 @@
         <w:pStyle w:val="NoSpacing"/>
         <w:ind w:left="720"/>
         <w:rPr>
-          <w:lang w:val="en-US"/>
-        </w:rPr>
-      </w:pPr>
-      <w:r>
-        <w:rPr>
-          <w:lang w:val="en-US"/>
-        </w:rPr>
-        <w:t xml:space="preserve">B2 'NAND'(1) </w:t>
-      </w:r>
-      <w:proofErr w:type="gramStart"/>
-      <w:r>
-        <w:rPr>
-          <w:lang w:val="en-US"/>
-        </w:rPr>
-        <w:t>A1(</w:t>
-      </w:r>
-      <w:proofErr w:type="gramEnd"/>
-      <w:r>
-        <w:rPr>
-          <w:lang w:val="en-US"/>
-        </w:rPr>
-        <w:t>1),A4(1),X3(1),A2(1);</w:t>
+          <w:rFonts w:ascii="Consolas" w:hAnsi="Consolas"/>
+          <w:lang w:val="en-US"/>
+        </w:rPr>
+      </w:pPr>
+      <w:r>
+        <w:rPr>
+          <w:rFonts w:ascii="Consolas" w:hAnsi="Consolas"/>
+          <w:lang w:val="en-US"/>
+        </w:rPr>
+        <w:t>B2 'NAND'(1) A1(1),A4(1),X3(1),A2(1);</w:t>
       </w:r>
     </w:p>
     <w:p>
@@ -14110,28 +13951,16 @@
         <w:pStyle w:val="NoSpacing"/>
         <w:ind w:left="720"/>
         <w:rPr>
-          <w:lang w:val="en-US"/>
-        </w:rPr>
-      </w:pPr>
-      <w:r>
-        <w:rPr>
-          <w:lang w:val="en-US"/>
-        </w:rPr>
-        <w:t>B3 'NAND'(1) X1(1)</w:t>
-      </w:r>
-      <w:proofErr w:type="gramStart"/>
-      <w:r>
-        <w:rPr>
-          <w:lang w:val="en-US"/>
-        </w:rPr>
-        <w:t>,A2</w:t>
-      </w:r>
-      <w:proofErr w:type="gramEnd"/>
-      <w:r>
-        <w:rPr>
-          <w:lang w:val="en-US"/>
-        </w:rPr>
-        <w:t>(1),X3(1),X4(1);</w:t>
+          <w:rFonts w:ascii="Consolas" w:hAnsi="Consolas"/>
+          <w:lang w:val="en-US"/>
+        </w:rPr>
+      </w:pPr>
+      <w:r>
+        <w:rPr>
+          <w:rFonts w:ascii="Consolas" w:hAnsi="Consolas"/>
+          <w:lang w:val="en-US"/>
+        </w:rPr>
+        <w:t>B3 'NAND'(1) X1(1),A2(1),X3(1),X4(1);</w:t>
       </w:r>
     </w:p>
     <w:p>
@@ -14139,28 +13968,16 @@
         <w:pStyle w:val="NoSpacing"/>
         <w:ind w:left="720"/>
         <w:rPr>
-          <w:lang w:val="en-US"/>
-        </w:rPr>
-      </w:pPr>
-      <w:r>
-        <w:rPr>
-          <w:lang w:val="en-US"/>
-        </w:rPr>
-        <w:t>B4 'NAND'(1) X4(1)</w:t>
-      </w:r>
-      <w:proofErr w:type="gramStart"/>
-      <w:r>
-        <w:rPr>
-          <w:lang w:val="en-US"/>
-        </w:rPr>
-        <w:t>,X3</w:t>
-      </w:r>
-      <w:proofErr w:type="gramEnd"/>
-      <w:r>
-        <w:rPr>
-          <w:lang w:val="en-US"/>
-        </w:rPr>
-        <w:t>(1),A1(1);</w:t>
+          <w:rFonts w:ascii="Consolas" w:hAnsi="Consolas"/>
+          <w:lang w:val="en-US"/>
+        </w:rPr>
+      </w:pPr>
+      <w:r>
+        <w:rPr>
+          <w:rFonts w:ascii="Consolas" w:hAnsi="Consolas"/>
+          <w:lang w:val="en-US"/>
+        </w:rPr>
+        <w:t>B4 'NAND'(1) X4(1),X3(1),A1(1);</w:t>
       </w:r>
     </w:p>
     <w:p>
@@ -14168,43 +13985,43 @@
         <w:pStyle w:val="NoSpacing"/>
         <w:ind w:left="720"/>
         <w:rPr>
-          <w:lang w:val="en-US"/>
-        </w:rPr>
-      </w:pPr>
-      <w:r>
-        <w:rPr>
-          <w:lang w:val="en-US"/>
-        </w:rPr>
-        <w:t xml:space="preserve">Y 'NAND'(1) </w:t>
-      </w:r>
-      <w:proofErr w:type="gramStart"/>
-      <w:r>
-        <w:rPr>
-          <w:lang w:val="en-US"/>
-        </w:rPr>
-        <w:t>B1(</w:t>
-      </w:r>
-      <w:proofErr w:type="gramEnd"/>
-      <w:r>
-        <w:rPr>
-          <w:lang w:val="en-US"/>
-        </w:rPr>
-        <w:t>1),B2(1),B3(1),B4(1);</w:t>
-      </w:r>
-    </w:p>
-    <w:p>
-      <w:pPr>
-        <w:pStyle w:val="NoSpacing"/>
-      </w:pPr>
-      <w:r>
+          <w:rFonts w:ascii="Consolas" w:hAnsi="Consolas"/>
+          <w:lang w:val="en-US"/>
+        </w:rPr>
+      </w:pPr>
+      <w:r>
+        <w:rPr>
+          <w:rFonts w:ascii="Consolas" w:hAnsi="Consolas"/>
+          <w:lang w:val="en-US"/>
+        </w:rPr>
+        <w:t>Y 'NAND'(1) B1(1),B2(1),B3(1),B4(1);</w:t>
+      </w:r>
+    </w:p>
+    <w:p>
+      <w:pPr>
+        <w:pStyle w:val="NoSpacing"/>
+        <w:rPr>
+          <w:rFonts w:ascii="Consolas" w:hAnsi="Consolas"/>
+        </w:rPr>
+      </w:pPr>
+      <w:r>
+        <w:rPr>
+          <w:rFonts w:ascii="Consolas" w:hAnsi="Consolas"/>
+        </w:rPr>
         <w:t>ENDGATES</w:t>
       </w:r>
     </w:p>
     <w:p>
       <w:pPr>
         <w:pStyle w:val="NoSpacing"/>
-      </w:pPr>
-      <w:r>
+        <w:rPr>
+          <w:rFonts w:ascii="Consolas" w:hAnsi="Consolas"/>
+        </w:rPr>
+      </w:pPr>
+      <w:r>
+        <w:rPr>
+          <w:rFonts w:ascii="Consolas" w:hAnsi="Consolas"/>
+        </w:rPr>
         <w:t>END</w:t>
       </w:r>
     </w:p>
@@ -14415,21 +14232,7 @@
           <w:sz w:val="28"/>
           <w:szCs w:val="28"/>
         </w:rPr>
-        <w:t xml:space="preserve"> найденный </w:t>
-      </w:r>
-      <w:r>
-        <w:rPr>
-          <w:sz w:val="28"/>
-          <w:szCs w:val="28"/>
-        </w:rPr>
-        <w:t>мной,</w:t>
-      </w:r>
-      <w:r>
-        <w:rPr>
-          <w:sz w:val="28"/>
-          <w:szCs w:val="28"/>
-        </w:rPr>
-        <w:t xml:space="preserve"> не дал 100% результат так как были рассмотрены ошибки только входных сигналов.</w:t>
+        <w:t xml:space="preserve"> найденный мной, не дал 100% результат так как были рассмотрены ошибки только входных сигналов.</w:t>
       </w:r>
     </w:p>
     <w:p>
@@ -14466,103 +14269,99 @@
       <w:pPr>
         <w:pStyle w:val="NoSpacing"/>
         <w:rPr>
-          <w:sz w:val="28"/>
-          <w:szCs w:val="28"/>
-          <w:lang w:val="en-US"/>
-        </w:rPr>
-      </w:pPr>
-      <w:r>
-        <w:rPr>
-          <w:sz w:val="28"/>
-          <w:szCs w:val="28"/>
-          <w:lang w:val="en-US"/>
-        </w:rPr>
-        <w:t>CIRCUIT NOR;</w:t>
-      </w:r>
-    </w:p>
-    <w:p>
-      <w:pPr>
-        <w:pStyle w:val="NoSpacing"/>
-        <w:rPr>
-          <w:sz w:val="28"/>
-          <w:szCs w:val="28"/>
-          <w:lang w:val="en-US"/>
-        </w:rPr>
-      </w:pPr>
-      <w:r>
-        <w:rPr>
-          <w:sz w:val="28"/>
-          <w:szCs w:val="28"/>
-          <w:lang w:val="en-US"/>
-        </w:rPr>
-        <w:t>INPUTS X1(1)</w:t>
-      </w:r>
-      <w:proofErr w:type="gramStart"/>
-      <w:r>
-        <w:rPr>
-          <w:sz w:val="28"/>
-          <w:szCs w:val="28"/>
-          <w:lang w:val="en-US"/>
-        </w:rPr>
-        <w:t>,X2</w:t>
-      </w:r>
-      <w:proofErr w:type="gramEnd"/>
-      <w:r>
-        <w:rPr>
-          <w:sz w:val="28"/>
-          <w:szCs w:val="28"/>
-          <w:lang w:val="en-US"/>
-        </w:rPr>
-        <w:t>(1),X3(1),X4(1);</w:t>
-      </w:r>
-    </w:p>
-    <w:p>
-      <w:pPr>
-        <w:pStyle w:val="NoSpacing"/>
-        <w:rPr>
-          <w:sz w:val="28"/>
-          <w:szCs w:val="28"/>
-          <w:lang w:val="en-US"/>
-        </w:rPr>
-      </w:pPr>
-      <w:r>
-        <w:rPr>
-          <w:sz w:val="28"/>
-          <w:szCs w:val="28"/>
-          <w:lang w:val="en-US"/>
-        </w:rPr>
-        <w:t xml:space="preserve">OUTPUTS </w:t>
-      </w:r>
-      <w:proofErr w:type="gramStart"/>
-      <w:r>
-        <w:rPr>
-          <w:sz w:val="28"/>
-          <w:szCs w:val="28"/>
-          <w:lang w:val="en-US"/>
-        </w:rPr>
-        <w:t>Y(</w:t>
-      </w:r>
-      <w:proofErr w:type="gramEnd"/>
-      <w:r>
-        <w:rPr>
-          <w:sz w:val="28"/>
-          <w:szCs w:val="28"/>
-          <w:lang w:val="en-US"/>
-        </w:rPr>
-        <w:t>1);</w:t>
-      </w:r>
-    </w:p>
-    <w:p>
-      <w:pPr>
-        <w:pStyle w:val="NoSpacing"/>
-        <w:rPr>
-          <w:sz w:val="28"/>
-          <w:szCs w:val="28"/>
-          <w:lang w:val="en-US"/>
-        </w:rPr>
-      </w:pPr>
-      <w:r>
-        <w:rPr>
+          <w:rFonts w:ascii="Consolas" w:hAnsi="Consolas"/>
+          <w:sz w:val="28"/>
+          <w:szCs w:val="28"/>
+        </w:rPr>
+      </w:pPr>
+      <w:r>
+        <w:rPr>
+          <w:rFonts w:ascii="Consolas" w:hAnsi="Consolas"/>
+          <w:sz w:val="28"/>
+          <w:szCs w:val="28"/>
+          <w:lang w:val="en-US"/>
+        </w:rPr>
+        <w:t>CIRCUIT</w:t>
+      </w:r>
+      <w:r>
+        <w:rPr>
+          <w:rFonts w:ascii="Consolas" w:hAnsi="Consolas"/>
+          <w:sz w:val="28"/>
+          <w:szCs w:val="28"/>
+        </w:rPr>
+        <w:t xml:space="preserve"> </w:t>
+      </w:r>
+      <w:r>
+        <w:rPr>
+          <w:rFonts w:ascii="Consolas" w:hAnsi="Consolas"/>
+          <w:sz w:val="28"/>
+          <w:szCs w:val="28"/>
+          <w:lang w:val="en-US"/>
+        </w:rPr>
+        <w:t>NOR</w:t>
+      </w:r>
+      <w:r>
+        <w:rPr>
+          <w:rFonts w:ascii="Consolas" w:hAnsi="Consolas"/>
+          <w:sz w:val="28"/>
+          <w:szCs w:val="28"/>
+        </w:rPr>
+        <w:t>;</w:t>
+      </w:r>
+    </w:p>
+    <w:p>
+      <w:pPr>
+        <w:pStyle w:val="NoSpacing"/>
+        <w:rPr>
+          <w:rFonts w:ascii="Consolas" w:hAnsi="Consolas"/>
+          <w:sz w:val="28"/>
+          <w:szCs w:val="28"/>
+          <w:lang w:val="en-US"/>
+        </w:rPr>
+      </w:pPr>
+      <w:r>
+        <w:rPr>
+          <w:rFonts w:ascii="Consolas" w:hAnsi="Consolas"/>
+          <w:sz w:val="28"/>
+          <w:szCs w:val="28"/>
+          <w:lang w:val="en-US"/>
+        </w:rPr>
+        <w:t>INPUTS X1(1),X2(1),X3(1),X4(1);</w:t>
+      </w:r>
+    </w:p>
+    <w:p>
+      <w:pPr>
+        <w:pStyle w:val="NoSpacing"/>
+        <w:rPr>
+          <w:rFonts w:ascii="Consolas" w:hAnsi="Consolas"/>
+          <w:sz w:val="28"/>
+          <w:szCs w:val="28"/>
+          <w:lang w:val="en-US"/>
+        </w:rPr>
+      </w:pPr>
+      <w:r>
+        <w:rPr>
+          <w:rFonts w:ascii="Consolas" w:hAnsi="Consolas"/>
+          <w:sz w:val="28"/>
+          <w:szCs w:val="28"/>
+          <w:lang w:val="en-US"/>
+        </w:rPr>
+        <w:t>OUTPUTS Y(1);</w:t>
+      </w:r>
+    </w:p>
+    <w:p>
+      <w:pPr>
+        <w:pStyle w:val="NoSpacing"/>
+        <w:rPr>
+          <w:rFonts w:ascii="Consolas" w:hAnsi="Consolas"/>
+          <w:sz w:val="28"/>
+          <w:szCs w:val="28"/>
+          <w:lang w:val="en-US"/>
+        </w:rPr>
+      </w:pPr>
+      <w:r>
+        <w:rPr>
+          <w:rFonts w:ascii="Consolas" w:hAnsi="Consolas"/>
           <w:sz w:val="28"/>
           <w:szCs w:val="28"/>
           <w:lang w:val="en-US"/>
@@ -14575,13 +14374,15 @@
         <w:pStyle w:val="NoSpacing"/>
         <w:ind w:left="720"/>
         <w:rPr>
-          <w:sz w:val="28"/>
-          <w:szCs w:val="28"/>
-          <w:lang w:val="en-US"/>
-        </w:rPr>
-      </w:pPr>
-      <w:r>
-        <w:rPr>
+          <w:rFonts w:ascii="Consolas" w:hAnsi="Consolas"/>
+          <w:sz w:val="28"/>
+          <w:szCs w:val="28"/>
+          <w:lang w:val="en-US"/>
+        </w:rPr>
+      </w:pPr>
+      <w:r>
+        <w:rPr>
+          <w:rFonts w:ascii="Consolas" w:hAnsi="Consolas"/>
           <w:sz w:val="28"/>
           <w:szCs w:val="28"/>
           <w:lang w:val="en-US"/>
@@ -14594,42 +14395,36 @@
         <w:pStyle w:val="NoSpacing"/>
         <w:ind w:left="720"/>
         <w:rPr>
-          <w:sz w:val="28"/>
-          <w:szCs w:val="28"/>
-          <w:lang w:val="en-US"/>
-        </w:rPr>
-      </w:pPr>
-      <w:r>
-        <w:rPr>
-          <w:sz w:val="28"/>
-          <w:szCs w:val="28"/>
-          <w:lang w:val="en-US"/>
-        </w:rPr>
-        <w:t>A2 'NOR'(1) X2(1)</w:t>
-      </w:r>
-      <w:proofErr w:type="gramStart"/>
-      <w:r>
-        <w:rPr>
-          <w:sz w:val="28"/>
-          <w:szCs w:val="28"/>
-          <w:lang w:val="en-US"/>
-        </w:rPr>
-        <w:t>;</w:t>
-      </w:r>
-      <w:proofErr w:type="gramEnd"/>
+          <w:rFonts w:ascii="Consolas" w:hAnsi="Consolas"/>
+          <w:sz w:val="28"/>
+          <w:szCs w:val="28"/>
+          <w:lang w:val="en-US"/>
+        </w:rPr>
+      </w:pPr>
+      <w:r>
+        <w:rPr>
+          <w:rFonts w:ascii="Consolas" w:hAnsi="Consolas"/>
+          <w:sz w:val="28"/>
+          <w:szCs w:val="28"/>
+          <w:lang w:val="en-US"/>
+        </w:rPr>
+        <w:t>A2 'NOR'(1) X2(1);</w:t>
+      </w:r>
     </w:p>
     <w:p>
       <w:pPr>
         <w:pStyle w:val="NoSpacing"/>
         <w:ind w:left="720"/>
         <w:rPr>
-          <w:sz w:val="28"/>
-          <w:szCs w:val="28"/>
-          <w:lang w:val="en-US"/>
-        </w:rPr>
-      </w:pPr>
-      <w:r>
-        <w:rPr>
+          <w:rFonts w:ascii="Consolas" w:hAnsi="Consolas"/>
+          <w:sz w:val="28"/>
+          <w:szCs w:val="28"/>
+          <w:lang w:val="en-US"/>
+        </w:rPr>
+      </w:pPr>
+      <w:r>
+        <w:rPr>
+          <w:rFonts w:ascii="Consolas" w:hAnsi="Consolas"/>
           <w:sz w:val="28"/>
           <w:szCs w:val="28"/>
           <w:lang w:val="en-US"/>
@@ -14642,13 +14437,15 @@
         <w:pStyle w:val="NoSpacing"/>
         <w:ind w:left="720"/>
         <w:rPr>
-          <w:sz w:val="28"/>
-          <w:szCs w:val="28"/>
-          <w:lang w:val="en-US"/>
-        </w:rPr>
-      </w:pPr>
-      <w:r>
-        <w:rPr>
+          <w:rFonts w:ascii="Consolas" w:hAnsi="Consolas"/>
+          <w:sz w:val="28"/>
+          <w:szCs w:val="28"/>
+          <w:lang w:val="en-US"/>
+        </w:rPr>
+      </w:pPr>
+      <w:r>
+        <w:rPr>
+          <w:rFonts w:ascii="Consolas" w:hAnsi="Consolas"/>
           <w:sz w:val="28"/>
           <w:szCs w:val="28"/>
           <w:lang w:val="en-US"/>
@@ -14661,36 +14458,20 @@
         <w:pStyle w:val="NoSpacing"/>
         <w:ind w:left="720"/>
         <w:rPr>
-          <w:sz w:val="28"/>
-          <w:szCs w:val="28"/>
-          <w:lang w:val="en-US"/>
-        </w:rPr>
-      </w:pPr>
-      <w:r>
-        <w:rPr>
-          <w:sz w:val="28"/>
-          <w:szCs w:val="28"/>
-          <w:lang w:val="en-US"/>
-        </w:rPr>
-        <w:t xml:space="preserve">B1 'NOR'(1) </w:t>
-      </w:r>
-      <w:proofErr w:type="gramStart"/>
-      <w:r>
-        <w:rPr>
-          <w:sz w:val="28"/>
-          <w:szCs w:val="28"/>
-          <w:lang w:val="en-US"/>
-        </w:rPr>
-        <w:t>A2(</w:t>
-      </w:r>
-      <w:proofErr w:type="gramEnd"/>
-      <w:r>
-        <w:rPr>
-          <w:sz w:val="28"/>
-          <w:szCs w:val="28"/>
-          <w:lang w:val="en-US"/>
-        </w:rPr>
-        <w:t>1),X3(1);</w:t>
+          <w:rFonts w:ascii="Consolas" w:hAnsi="Consolas"/>
+          <w:sz w:val="28"/>
+          <w:szCs w:val="28"/>
+          <w:lang w:val="en-US"/>
+        </w:rPr>
+      </w:pPr>
+      <w:r>
+        <w:rPr>
+          <w:rFonts w:ascii="Consolas" w:hAnsi="Consolas"/>
+          <w:sz w:val="28"/>
+          <w:szCs w:val="28"/>
+          <w:lang w:val="en-US"/>
+        </w:rPr>
+        <w:t>B1 'NOR'(1) A2(1),X3(1);</w:t>
       </w:r>
     </w:p>
     <w:p>
@@ -14698,36 +14479,20 @@
         <w:pStyle w:val="NoSpacing"/>
         <w:ind w:left="720"/>
         <w:rPr>
-          <w:sz w:val="28"/>
-          <w:szCs w:val="28"/>
-          <w:lang w:val="en-US"/>
-        </w:rPr>
-      </w:pPr>
-      <w:r>
-        <w:rPr>
-          <w:sz w:val="28"/>
-          <w:szCs w:val="28"/>
-          <w:lang w:val="en-US"/>
-        </w:rPr>
-        <w:t>B2 'NOR'(1) X1(1)</w:t>
-      </w:r>
-      <w:proofErr w:type="gramStart"/>
-      <w:r>
-        <w:rPr>
-          <w:sz w:val="28"/>
-          <w:szCs w:val="28"/>
-          <w:lang w:val="en-US"/>
-        </w:rPr>
-        <w:t>,X4</w:t>
-      </w:r>
-      <w:proofErr w:type="gramEnd"/>
-      <w:r>
-        <w:rPr>
-          <w:sz w:val="28"/>
-          <w:szCs w:val="28"/>
-          <w:lang w:val="en-US"/>
-        </w:rPr>
-        <w:t>(1),A3(1),X2(1);</w:t>
+          <w:rFonts w:ascii="Consolas" w:hAnsi="Consolas"/>
+          <w:sz w:val="28"/>
+          <w:szCs w:val="28"/>
+          <w:lang w:val="en-US"/>
+        </w:rPr>
+      </w:pPr>
+      <w:r>
+        <w:rPr>
+          <w:rFonts w:ascii="Consolas" w:hAnsi="Consolas"/>
+          <w:sz w:val="28"/>
+          <w:szCs w:val="28"/>
+          <w:lang w:val="en-US"/>
+        </w:rPr>
+        <w:t>B2 'NOR'(1) X1(1),X4(1),A3(1),X2(1);</w:t>
       </w:r>
     </w:p>
     <w:p>
@@ -14735,36 +14500,20 @@
         <w:pStyle w:val="NoSpacing"/>
         <w:ind w:left="720"/>
         <w:rPr>
-          <w:sz w:val="28"/>
-          <w:szCs w:val="28"/>
-          <w:lang w:val="en-US"/>
-        </w:rPr>
-      </w:pPr>
-      <w:r>
-        <w:rPr>
-          <w:sz w:val="28"/>
-          <w:szCs w:val="28"/>
-          <w:lang w:val="en-US"/>
-        </w:rPr>
-        <w:t xml:space="preserve">B3 'NOR'(1) </w:t>
-      </w:r>
-      <w:proofErr w:type="gramStart"/>
-      <w:r>
-        <w:rPr>
-          <w:sz w:val="28"/>
-          <w:szCs w:val="28"/>
-          <w:lang w:val="en-US"/>
-        </w:rPr>
-        <w:t>A1(</w:t>
-      </w:r>
-      <w:proofErr w:type="gramEnd"/>
-      <w:r>
-        <w:rPr>
-          <w:sz w:val="28"/>
-          <w:szCs w:val="28"/>
-          <w:lang w:val="en-US"/>
-        </w:rPr>
-        <w:t>1),X2(1),A3(1),A4(1);</w:t>
+          <w:rFonts w:ascii="Consolas" w:hAnsi="Consolas"/>
+          <w:sz w:val="28"/>
+          <w:szCs w:val="28"/>
+          <w:lang w:val="en-US"/>
+        </w:rPr>
+      </w:pPr>
+      <w:r>
+        <w:rPr>
+          <w:rFonts w:ascii="Consolas" w:hAnsi="Consolas"/>
+          <w:sz w:val="28"/>
+          <w:szCs w:val="28"/>
+          <w:lang w:val="en-US"/>
+        </w:rPr>
+        <w:t>B3 'NOR'(1) A1(1),X2(1),A3(1),A4(1);</w:t>
       </w:r>
     </w:p>
     <w:p>
@@ -14772,36 +14521,20 @@
         <w:pStyle w:val="NoSpacing"/>
         <w:ind w:left="720"/>
         <w:rPr>
-          <w:sz w:val="28"/>
-          <w:szCs w:val="28"/>
-          <w:lang w:val="en-US"/>
-        </w:rPr>
-      </w:pPr>
-      <w:r>
-        <w:rPr>
-          <w:sz w:val="28"/>
-          <w:szCs w:val="28"/>
-          <w:lang w:val="en-US"/>
-        </w:rPr>
-        <w:t xml:space="preserve">B4 'NOR'(1) </w:t>
-      </w:r>
-      <w:proofErr w:type="gramStart"/>
-      <w:r>
-        <w:rPr>
-          <w:sz w:val="28"/>
-          <w:szCs w:val="28"/>
-          <w:lang w:val="en-US"/>
-        </w:rPr>
-        <w:t>A4(</w:t>
-      </w:r>
-      <w:proofErr w:type="gramEnd"/>
-      <w:r>
-        <w:rPr>
-          <w:sz w:val="28"/>
-          <w:szCs w:val="28"/>
-          <w:lang w:val="en-US"/>
-        </w:rPr>
-        <w:t>1),A3(1),X1(1);</w:t>
+          <w:rFonts w:ascii="Consolas" w:hAnsi="Consolas"/>
+          <w:sz w:val="28"/>
+          <w:szCs w:val="28"/>
+          <w:lang w:val="en-US"/>
+        </w:rPr>
+      </w:pPr>
+      <w:r>
+        <w:rPr>
+          <w:rFonts w:ascii="Consolas" w:hAnsi="Consolas"/>
+          <w:sz w:val="28"/>
+          <w:szCs w:val="28"/>
+          <w:lang w:val="en-US"/>
+        </w:rPr>
+        <w:t>B4 'NOR'(1) A4(1),A3(1),X1(1);</w:t>
       </w:r>
     </w:p>
     <w:p>
@@ -14809,36 +14542,20 @@
         <w:pStyle w:val="NoSpacing"/>
         <w:ind w:left="720"/>
         <w:rPr>
-          <w:sz w:val="28"/>
-          <w:szCs w:val="28"/>
-          <w:lang w:val="en-US"/>
-        </w:rPr>
-      </w:pPr>
-      <w:r>
-        <w:rPr>
-          <w:sz w:val="28"/>
-          <w:szCs w:val="28"/>
-          <w:lang w:val="en-US"/>
-        </w:rPr>
-        <w:t xml:space="preserve">C1 'NOR'(1) </w:t>
-      </w:r>
-      <w:proofErr w:type="gramStart"/>
-      <w:r>
-        <w:rPr>
-          <w:sz w:val="28"/>
-          <w:szCs w:val="28"/>
-          <w:lang w:val="en-US"/>
-        </w:rPr>
-        <w:t>B1(</w:t>
-      </w:r>
-      <w:proofErr w:type="gramEnd"/>
-      <w:r>
-        <w:rPr>
-          <w:sz w:val="28"/>
-          <w:szCs w:val="28"/>
-          <w:lang w:val="en-US"/>
-        </w:rPr>
-        <w:t>1),B2(1),B3(1),B4(1);</w:t>
+          <w:rFonts w:ascii="Consolas" w:hAnsi="Consolas"/>
+          <w:sz w:val="28"/>
+          <w:szCs w:val="28"/>
+          <w:lang w:val="en-US"/>
+        </w:rPr>
+      </w:pPr>
+      <w:r>
+        <w:rPr>
+          <w:rFonts w:ascii="Consolas" w:hAnsi="Consolas"/>
+          <w:sz w:val="28"/>
+          <w:szCs w:val="28"/>
+          <w:lang w:val="en-US"/>
+        </w:rPr>
+        <w:t>C1 'NOR'(1) B1(1),B2(1),B3(1),B4(1);</w:t>
       </w:r>
     </w:p>
     <w:p>
@@ -14846,12 +14563,14 @@
         <w:pStyle w:val="NoSpacing"/>
         <w:ind w:left="720"/>
         <w:rPr>
-          <w:sz w:val="28"/>
-          <w:szCs w:val="28"/>
-        </w:rPr>
-      </w:pPr>
-      <w:r>
-        <w:rPr>
+          <w:rFonts w:ascii="Consolas" w:hAnsi="Consolas"/>
+          <w:sz w:val="28"/>
+          <w:szCs w:val="28"/>
+        </w:rPr>
+      </w:pPr>
+      <w:r>
+        <w:rPr>
+          <w:rFonts w:ascii="Consolas" w:hAnsi="Consolas"/>
           <w:sz w:val="28"/>
           <w:szCs w:val="28"/>
         </w:rPr>
@@ -14862,12 +14581,14 @@
       <w:pPr>
         <w:pStyle w:val="NoSpacing"/>
         <w:rPr>
-          <w:sz w:val="28"/>
-          <w:szCs w:val="28"/>
-        </w:rPr>
-      </w:pPr>
-      <w:r>
-        <w:rPr>
+          <w:rFonts w:ascii="Consolas" w:hAnsi="Consolas"/>
+          <w:sz w:val="28"/>
+          <w:szCs w:val="28"/>
+        </w:rPr>
+      </w:pPr>
+      <w:r>
+        <w:rPr>
+          <w:rFonts w:ascii="Consolas" w:hAnsi="Consolas"/>
           <w:sz w:val="28"/>
           <w:szCs w:val="28"/>
         </w:rPr>
@@ -14878,12 +14599,14 @@
       <w:pPr>
         <w:pStyle w:val="NoSpacing"/>
         <w:rPr>
-          <w:sz w:val="28"/>
-          <w:szCs w:val="28"/>
-        </w:rPr>
-      </w:pPr>
-      <w:r>
-        <w:rPr>
+          <w:rFonts w:ascii="Consolas" w:hAnsi="Consolas"/>
+          <w:sz w:val="28"/>
+          <w:szCs w:val="28"/>
+        </w:rPr>
+      </w:pPr>
+      <w:r>
+        <w:rPr>
+          <w:rFonts w:ascii="Consolas" w:hAnsi="Consolas"/>
           <w:sz w:val="28"/>
           <w:szCs w:val="28"/>
         </w:rPr>
@@ -15295,7 +15018,7 @@
           <v:shape id="_x0000_i1025" type="#_x0000_t75" style="width:467.45pt;height:194.2pt" o:ole="">
             <v:imagedata r:id="rId17" o:title=""/>
           </v:shape>
-          <o:OLEObject Type="Embed" ProgID="CorelDRAW.Graphic.11" ShapeID="_x0000_i1025" DrawAspect="Content" ObjectID="_1542055215" r:id="rId18"/>
+          <o:OLEObject Type="Embed" ProgID="CorelDRAW.Graphic.11" ShapeID="_x0000_i1025" DrawAspect="Content" ObjectID="_1542298039" r:id="rId18"/>
         </w:object>
       </w:r>
     </w:p>
@@ -15358,13 +15081,15 @@
       <w:pPr>
         <w:pStyle w:val="NoSpacing"/>
         <w:rPr>
-          <w:sz w:val="28"/>
-          <w:szCs w:val="28"/>
-          <w:lang w:val="en-US"/>
-        </w:rPr>
-      </w:pPr>
-      <w:r>
-        <w:rPr>
+          <w:rFonts w:ascii="Consolas" w:hAnsi="Consolas"/>
+          <w:sz w:val="28"/>
+          <w:szCs w:val="28"/>
+          <w:lang w:val="en-US"/>
+        </w:rPr>
+      </w:pPr>
+      <w:r>
+        <w:rPr>
+          <w:rFonts w:ascii="Consolas" w:hAnsi="Consolas"/>
           <w:sz w:val="28"/>
           <w:szCs w:val="28"/>
           <w:lang w:val="en-US"/>
@@ -15376,85 +15101,55 @@
       <w:pPr>
         <w:pStyle w:val="NoSpacing"/>
         <w:rPr>
-          <w:sz w:val="28"/>
-          <w:szCs w:val="28"/>
-          <w:lang w:val="en-US"/>
-        </w:rPr>
-      </w:pPr>
-      <w:r>
-        <w:rPr>
-          <w:sz w:val="28"/>
-          <w:szCs w:val="28"/>
-          <w:lang w:val="en-US"/>
-        </w:rPr>
-        <w:t>INPUTS X1(1)</w:t>
-      </w:r>
-      <w:proofErr w:type="gramStart"/>
-      <w:r>
-        <w:rPr>
-          <w:sz w:val="28"/>
-          <w:szCs w:val="28"/>
-          <w:lang w:val="en-US"/>
-        </w:rPr>
-        <w:t>,X2</w:t>
-      </w:r>
-      <w:proofErr w:type="gramEnd"/>
-      <w:r>
-        <w:rPr>
-          <w:sz w:val="28"/>
-          <w:szCs w:val="28"/>
-          <w:lang w:val="en-US"/>
-        </w:rPr>
-        <w:t>(1),X3(1),X4(1);</w:t>
-      </w:r>
-    </w:p>
-    <w:p>
-      <w:pPr>
-        <w:pStyle w:val="NoSpacing"/>
-        <w:rPr>
-          <w:sz w:val="28"/>
-          <w:szCs w:val="28"/>
-          <w:lang w:val="en-US"/>
-        </w:rPr>
-      </w:pPr>
-      <w:r>
-        <w:rPr>
-          <w:sz w:val="28"/>
-          <w:szCs w:val="28"/>
-          <w:lang w:val="en-US"/>
-        </w:rPr>
-        <w:t xml:space="preserve">OUTPUTS </w:t>
-      </w:r>
-      <w:proofErr w:type="gramStart"/>
-      <w:r>
-        <w:rPr>
-          <w:sz w:val="28"/>
-          <w:szCs w:val="28"/>
-          <w:lang w:val="en-US"/>
-        </w:rPr>
-        <w:t>Y1(</w:t>
-      </w:r>
-      <w:proofErr w:type="gramEnd"/>
-      <w:r>
-        <w:rPr>
-          <w:sz w:val="28"/>
-          <w:szCs w:val="28"/>
-          <w:lang w:val="en-US"/>
-        </w:rPr>
-        <w:t>1),Y2(1),Y3(1),Y4(1);</w:t>
-      </w:r>
-    </w:p>
-    <w:p>
-      <w:pPr>
-        <w:pStyle w:val="NoSpacing"/>
-        <w:rPr>
-          <w:sz w:val="28"/>
-          <w:szCs w:val="28"/>
-          <w:lang w:val="en-US"/>
-        </w:rPr>
-      </w:pPr>
-      <w:r>
-        <w:rPr>
+          <w:rFonts w:ascii="Consolas" w:hAnsi="Consolas"/>
+          <w:sz w:val="28"/>
+          <w:szCs w:val="28"/>
+          <w:lang w:val="en-US"/>
+        </w:rPr>
+      </w:pPr>
+      <w:r>
+        <w:rPr>
+          <w:rFonts w:ascii="Consolas" w:hAnsi="Consolas"/>
+          <w:sz w:val="28"/>
+          <w:szCs w:val="28"/>
+          <w:lang w:val="en-US"/>
+        </w:rPr>
+        <w:t>INPUTS X1(1),X2(1),X3(1),X4(1);</w:t>
+      </w:r>
+    </w:p>
+    <w:p>
+      <w:pPr>
+        <w:pStyle w:val="NoSpacing"/>
+        <w:rPr>
+          <w:rFonts w:ascii="Consolas" w:hAnsi="Consolas"/>
+          <w:sz w:val="28"/>
+          <w:szCs w:val="28"/>
+          <w:lang w:val="en-US"/>
+        </w:rPr>
+      </w:pPr>
+      <w:r>
+        <w:rPr>
+          <w:rFonts w:ascii="Consolas" w:hAnsi="Consolas"/>
+          <w:sz w:val="28"/>
+          <w:szCs w:val="28"/>
+          <w:lang w:val="en-US"/>
+        </w:rPr>
+        <w:t>OUTPUTS Y1(1),Y2(1),Y3(1),Y4(1);</w:t>
+      </w:r>
+    </w:p>
+    <w:p>
+      <w:pPr>
+        <w:pStyle w:val="NoSpacing"/>
+        <w:rPr>
+          <w:rFonts w:ascii="Consolas" w:hAnsi="Consolas"/>
+          <w:sz w:val="28"/>
+          <w:szCs w:val="28"/>
+          <w:lang w:val="en-US"/>
+        </w:rPr>
+      </w:pPr>
+      <w:r>
+        <w:rPr>
+          <w:rFonts w:ascii="Consolas" w:hAnsi="Consolas"/>
           <w:sz w:val="28"/>
           <w:szCs w:val="28"/>
           <w:lang w:val="en-US"/>
@@ -15467,42 +15162,36 @@
         <w:pStyle w:val="NoSpacing"/>
         <w:ind w:left="720"/>
         <w:rPr>
-          <w:sz w:val="28"/>
-          <w:szCs w:val="28"/>
-          <w:lang w:val="en-US"/>
-        </w:rPr>
-      </w:pPr>
-      <w:r>
-        <w:rPr>
-          <w:sz w:val="28"/>
-          <w:szCs w:val="28"/>
-          <w:lang w:val="en-US"/>
-        </w:rPr>
-        <w:t>B2 'NOT'(1) X2(1)</w:t>
-      </w:r>
-      <w:proofErr w:type="gramStart"/>
-      <w:r>
-        <w:rPr>
-          <w:sz w:val="28"/>
-          <w:szCs w:val="28"/>
-          <w:lang w:val="en-US"/>
-        </w:rPr>
-        <w:t>;</w:t>
-      </w:r>
-      <w:proofErr w:type="gramEnd"/>
+          <w:rFonts w:ascii="Consolas" w:hAnsi="Consolas"/>
+          <w:sz w:val="28"/>
+          <w:szCs w:val="28"/>
+          <w:lang w:val="en-US"/>
+        </w:rPr>
+      </w:pPr>
+      <w:r>
+        <w:rPr>
+          <w:rFonts w:ascii="Consolas" w:hAnsi="Consolas"/>
+          <w:sz w:val="28"/>
+          <w:szCs w:val="28"/>
+          <w:lang w:val="en-US"/>
+        </w:rPr>
+        <w:t>B2 'NOT'(1) X2(1);</w:t>
+      </w:r>
     </w:p>
     <w:p>
       <w:pPr>
         <w:pStyle w:val="NoSpacing"/>
         <w:ind w:left="720"/>
         <w:rPr>
-          <w:sz w:val="28"/>
-          <w:szCs w:val="28"/>
-          <w:lang w:val="en-US"/>
-        </w:rPr>
-      </w:pPr>
-      <w:r>
-        <w:rPr>
+          <w:rFonts w:ascii="Consolas" w:hAnsi="Consolas"/>
+          <w:sz w:val="28"/>
+          <w:szCs w:val="28"/>
+          <w:lang w:val="en-US"/>
+        </w:rPr>
+      </w:pPr>
+      <w:r>
+        <w:rPr>
+          <w:rFonts w:ascii="Consolas" w:hAnsi="Consolas"/>
           <w:sz w:val="28"/>
           <w:szCs w:val="28"/>
           <w:lang w:val="en-US"/>
@@ -15515,36 +15204,20 @@
         <w:pStyle w:val="NoSpacing"/>
         <w:ind w:left="720"/>
         <w:rPr>
-          <w:sz w:val="28"/>
-          <w:szCs w:val="28"/>
-          <w:lang w:val="en-US"/>
-        </w:rPr>
-      </w:pPr>
-      <w:r>
-        <w:rPr>
-          <w:sz w:val="28"/>
-          <w:szCs w:val="28"/>
-          <w:lang w:val="en-US"/>
-        </w:rPr>
-        <w:t>C1 'NO3A2'(1) X3(1)</w:t>
-      </w:r>
-      <w:proofErr w:type="gramStart"/>
-      <w:r>
-        <w:rPr>
-          <w:sz w:val="28"/>
-          <w:szCs w:val="28"/>
-          <w:lang w:val="en-US"/>
-        </w:rPr>
-        <w:t>,B2</w:t>
-      </w:r>
-      <w:proofErr w:type="gramEnd"/>
-      <w:r>
-        <w:rPr>
-          <w:sz w:val="28"/>
-          <w:szCs w:val="28"/>
-          <w:lang w:val="en-US"/>
-        </w:rPr>
-        <w:t>(1),X1(1),B4(1);</w:t>
+          <w:rFonts w:ascii="Consolas" w:hAnsi="Consolas"/>
+          <w:sz w:val="28"/>
+          <w:szCs w:val="28"/>
+          <w:lang w:val="en-US"/>
+        </w:rPr>
+      </w:pPr>
+      <w:r>
+        <w:rPr>
+          <w:rFonts w:ascii="Consolas" w:hAnsi="Consolas"/>
+          <w:sz w:val="28"/>
+          <w:szCs w:val="28"/>
+          <w:lang w:val="en-US"/>
+        </w:rPr>
+        <w:t>C1 'NO3A2'(1) X3(1),B2(1),X1(1),B4(1);</w:t>
       </w:r>
     </w:p>
     <w:p>
@@ -15552,36 +15225,20 @@
         <w:pStyle w:val="NoSpacing"/>
         <w:ind w:left="720"/>
         <w:rPr>
-          <w:sz w:val="28"/>
-          <w:szCs w:val="28"/>
-          <w:lang w:val="en-US"/>
-        </w:rPr>
-      </w:pPr>
-      <w:r>
-        <w:rPr>
-          <w:sz w:val="28"/>
-          <w:szCs w:val="28"/>
-          <w:lang w:val="en-US"/>
-        </w:rPr>
-        <w:t>C2 'EX2'(1) X4(1)</w:t>
-      </w:r>
-      <w:proofErr w:type="gramStart"/>
-      <w:r>
-        <w:rPr>
-          <w:sz w:val="28"/>
-          <w:szCs w:val="28"/>
-          <w:lang w:val="en-US"/>
-        </w:rPr>
-        <w:t>,X1</w:t>
-      </w:r>
-      <w:proofErr w:type="gramEnd"/>
-      <w:r>
-        <w:rPr>
-          <w:sz w:val="28"/>
-          <w:szCs w:val="28"/>
-          <w:lang w:val="en-US"/>
-        </w:rPr>
-        <w:t>(1);</w:t>
+          <w:rFonts w:ascii="Consolas" w:hAnsi="Consolas"/>
+          <w:sz w:val="28"/>
+          <w:szCs w:val="28"/>
+          <w:lang w:val="en-US"/>
+        </w:rPr>
+      </w:pPr>
+      <w:r>
+        <w:rPr>
+          <w:rFonts w:ascii="Consolas" w:hAnsi="Consolas"/>
+          <w:sz w:val="28"/>
+          <w:szCs w:val="28"/>
+          <w:lang w:val="en-US"/>
+        </w:rPr>
+        <w:t>C2 'EX2'(1) X4(1),X1(1);</w:t>
       </w:r>
     </w:p>
     <w:p>
@@ -15589,36 +15246,20 @@
         <w:pStyle w:val="NoSpacing"/>
         <w:ind w:left="720"/>
         <w:rPr>
-          <w:sz w:val="28"/>
-          <w:szCs w:val="28"/>
-          <w:lang w:val="en-US"/>
-        </w:rPr>
-      </w:pPr>
-      <w:r>
-        <w:rPr>
-          <w:sz w:val="28"/>
-          <w:szCs w:val="28"/>
-          <w:lang w:val="en-US"/>
-        </w:rPr>
-        <w:t xml:space="preserve">D1 'NOA3'(1) </w:t>
-      </w:r>
-      <w:proofErr w:type="gramStart"/>
-      <w:r>
-        <w:rPr>
-          <w:sz w:val="28"/>
-          <w:szCs w:val="28"/>
-          <w:lang w:val="en-US"/>
-        </w:rPr>
-        <w:t>C1(</w:t>
-      </w:r>
-      <w:proofErr w:type="gramEnd"/>
-      <w:r>
-        <w:rPr>
-          <w:sz w:val="28"/>
-          <w:szCs w:val="28"/>
-          <w:lang w:val="en-US"/>
-        </w:rPr>
-        <w:t>1),C2(1),X3(1),B2(1);</w:t>
+          <w:rFonts w:ascii="Consolas" w:hAnsi="Consolas"/>
+          <w:sz w:val="28"/>
+          <w:szCs w:val="28"/>
+          <w:lang w:val="en-US"/>
+        </w:rPr>
+      </w:pPr>
+      <w:r>
+        <w:rPr>
+          <w:rFonts w:ascii="Consolas" w:hAnsi="Consolas"/>
+          <w:sz w:val="28"/>
+          <w:szCs w:val="28"/>
+          <w:lang w:val="en-US"/>
+        </w:rPr>
+        <w:t>D1 'NOA3'(1) C1(1),C2(1),X3(1),B2(1);</w:t>
       </w:r>
     </w:p>
     <w:p>
@@ -15626,13 +15267,15 @@
         <w:pStyle w:val="NoSpacing"/>
         <w:ind w:left="720"/>
         <w:rPr>
-          <w:sz w:val="28"/>
-          <w:szCs w:val="28"/>
-          <w:lang w:val="en-US"/>
-        </w:rPr>
-      </w:pPr>
-      <w:r>
-        <w:rPr>
+          <w:rFonts w:ascii="Consolas" w:hAnsi="Consolas"/>
+          <w:sz w:val="28"/>
+          <w:szCs w:val="28"/>
+          <w:lang w:val="en-US"/>
+        </w:rPr>
+      </w:pPr>
+      <w:r>
+        <w:rPr>
+          <w:rFonts w:ascii="Consolas" w:hAnsi="Consolas"/>
           <w:sz w:val="28"/>
           <w:szCs w:val="28"/>
           <w:lang w:val="en-US"/>
@@ -15645,36 +15288,20 @@
         <w:pStyle w:val="NoSpacing"/>
         <w:ind w:left="720"/>
         <w:rPr>
-          <w:sz w:val="28"/>
-          <w:szCs w:val="28"/>
-          <w:lang w:val="en-US"/>
-        </w:rPr>
-      </w:pPr>
-      <w:r>
-        <w:rPr>
-          <w:sz w:val="28"/>
-          <w:szCs w:val="28"/>
-          <w:lang w:val="en-US"/>
-        </w:rPr>
-        <w:t xml:space="preserve">E3 'NOT'(1) </w:t>
-      </w:r>
-      <w:proofErr w:type="gramStart"/>
-      <w:r>
-        <w:rPr>
-          <w:sz w:val="28"/>
-          <w:szCs w:val="28"/>
-          <w:lang w:val="en-US"/>
-        </w:rPr>
-        <w:t>D1(</w:t>
-      </w:r>
-      <w:proofErr w:type="gramEnd"/>
-      <w:r>
-        <w:rPr>
-          <w:sz w:val="28"/>
-          <w:szCs w:val="28"/>
-          <w:lang w:val="en-US"/>
-        </w:rPr>
-        <w:t>1);</w:t>
+          <w:rFonts w:ascii="Consolas" w:hAnsi="Consolas"/>
+          <w:sz w:val="28"/>
+          <w:szCs w:val="28"/>
+          <w:lang w:val="en-US"/>
+        </w:rPr>
+      </w:pPr>
+      <w:r>
+        <w:rPr>
+          <w:rFonts w:ascii="Consolas" w:hAnsi="Consolas"/>
+          <w:sz w:val="28"/>
+          <w:szCs w:val="28"/>
+          <w:lang w:val="en-US"/>
+        </w:rPr>
+        <w:t>E3 'NOT'(1) D1(1);</w:t>
       </w:r>
     </w:p>
     <w:p>
@@ -15682,36 +15309,20 @@
         <w:pStyle w:val="NoSpacing"/>
         <w:ind w:left="720"/>
         <w:rPr>
-          <w:sz w:val="28"/>
-          <w:szCs w:val="28"/>
-          <w:lang w:val="en-US"/>
-        </w:rPr>
-      </w:pPr>
-      <w:r>
-        <w:rPr>
-          <w:sz w:val="28"/>
-          <w:szCs w:val="28"/>
-          <w:lang w:val="en-US"/>
-        </w:rPr>
-        <w:t xml:space="preserve">E2 'NOT'(1) </w:t>
-      </w:r>
-      <w:proofErr w:type="gramStart"/>
-      <w:r>
-        <w:rPr>
-          <w:sz w:val="28"/>
-          <w:szCs w:val="28"/>
-          <w:lang w:val="en-US"/>
-        </w:rPr>
-        <w:t>E3(</w:t>
-      </w:r>
-      <w:proofErr w:type="gramEnd"/>
-      <w:r>
-        <w:rPr>
-          <w:sz w:val="28"/>
-          <w:szCs w:val="28"/>
-          <w:lang w:val="en-US"/>
-        </w:rPr>
-        <w:t>1);</w:t>
+          <w:rFonts w:ascii="Consolas" w:hAnsi="Consolas"/>
+          <w:sz w:val="28"/>
+          <w:szCs w:val="28"/>
+          <w:lang w:val="en-US"/>
+        </w:rPr>
+      </w:pPr>
+      <w:r>
+        <w:rPr>
+          <w:rFonts w:ascii="Consolas" w:hAnsi="Consolas"/>
+          <w:sz w:val="28"/>
+          <w:szCs w:val="28"/>
+          <w:lang w:val="en-US"/>
+        </w:rPr>
+        <w:t>E2 'NOT'(1) E3(1);</w:t>
       </w:r>
     </w:p>
     <w:p>
@@ -15719,36 +15330,20 @@
         <w:pStyle w:val="NoSpacing"/>
         <w:ind w:left="720"/>
         <w:rPr>
-          <w:sz w:val="28"/>
-          <w:szCs w:val="28"/>
-          <w:lang w:val="en-US"/>
-        </w:rPr>
-      </w:pPr>
-      <w:r>
-        <w:rPr>
-          <w:sz w:val="28"/>
-          <w:szCs w:val="28"/>
-          <w:lang w:val="en-US"/>
-        </w:rPr>
-        <w:t xml:space="preserve">Y1 'NOT'(1) </w:t>
-      </w:r>
-      <w:proofErr w:type="gramStart"/>
-      <w:r>
-        <w:rPr>
-          <w:sz w:val="28"/>
-          <w:szCs w:val="28"/>
-          <w:lang w:val="en-US"/>
-        </w:rPr>
-        <w:t>D1(</w:t>
-      </w:r>
-      <w:proofErr w:type="gramEnd"/>
-      <w:r>
-        <w:rPr>
-          <w:sz w:val="28"/>
-          <w:szCs w:val="28"/>
-          <w:lang w:val="en-US"/>
-        </w:rPr>
-        <w:t>1);</w:t>
+          <w:rFonts w:ascii="Consolas" w:hAnsi="Consolas"/>
+          <w:sz w:val="28"/>
+          <w:szCs w:val="28"/>
+          <w:lang w:val="en-US"/>
+        </w:rPr>
+      </w:pPr>
+      <w:r>
+        <w:rPr>
+          <w:rFonts w:ascii="Consolas" w:hAnsi="Consolas"/>
+          <w:sz w:val="28"/>
+          <w:szCs w:val="28"/>
+          <w:lang w:val="en-US"/>
+        </w:rPr>
+        <w:t>Y1 'NOT'(1) D1(1);</w:t>
       </w:r>
     </w:p>
     <w:p>
@@ -15756,36 +15351,20 @@
         <w:pStyle w:val="NoSpacing"/>
         <w:ind w:left="720"/>
         <w:rPr>
-          <w:sz w:val="28"/>
-          <w:szCs w:val="28"/>
-          <w:lang w:val="en-US"/>
-        </w:rPr>
-      </w:pPr>
-      <w:r>
-        <w:rPr>
-          <w:sz w:val="28"/>
-          <w:szCs w:val="28"/>
-          <w:lang w:val="en-US"/>
-        </w:rPr>
-        <w:t xml:space="preserve">Y2 'NO3A2'(1) </w:t>
-      </w:r>
-      <w:proofErr w:type="gramStart"/>
-      <w:r>
-        <w:rPr>
-          <w:sz w:val="28"/>
-          <w:szCs w:val="28"/>
-          <w:lang w:val="en-US"/>
-        </w:rPr>
-        <w:t>B4(</w:t>
-      </w:r>
-      <w:proofErr w:type="gramEnd"/>
-      <w:r>
-        <w:rPr>
-          <w:sz w:val="28"/>
-          <w:szCs w:val="28"/>
-          <w:lang w:val="en-US"/>
-        </w:rPr>
-        <w:t>1),E3(1),B2(1),X1(1);</w:t>
+          <w:rFonts w:ascii="Consolas" w:hAnsi="Consolas"/>
+          <w:sz w:val="28"/>
+          <w:szCs w:val="28"/>
+          <w:lang w:val="en-US"/>
+        </w:rPr>
+      </w:pPr>
+      <w:r>
+        <w:rPr>
+          <w:rFonts w:ascii="Consolas" w:hAnsi="Consolas"/>
+          <w:sz w:val="28"/>
+          <w:szCs w:val="28"/>
+          <w:lang w:val="en-US"/>
+        </w:rPr>
+        <w:t>Y2 'NO3A2'(1) B4(1),E3(1),B2(1),X1(1);</w:t>
       </w:r>
     </w:p>
     <w:p>
@@ -15793,36 +15372,20 @@
         <w:pStyle w:val="NoSpacing"/>
         <w:ind w:left="720"/>
         <w:rPr>
-          <w:sz w:val="28"/>
-          <w:szCs w:val="28"/>
-          <w:lang w:val="en-US"/>
-        </w:rPr>
-      </w:pPr>
-      <w:r>
-        <w:rPr>
-          <w:sz w:val="28"/>
-          <w:szCs w:val="28"/>
-          <w:lang w:val="en-US"/>
-        </w:rPr>
-        <w:t xml:space="preserve">Y3 'NOT'(1) </w:t>
-      </w:r>
-      <w:proofErr w:type="gramStart"/>
-      <w:r>
-        <w:rPr>
-          <w:sz w:val="28"/>
-          <w:szCs w:val="28"/>
-          <w:lang w:val="en-US"/>
-        </w:rPr>
-        <w:t>E1(</w:t>
-      </w:r>
-      <w:proofErr w:type="gramEnd"/>
-      <w:r>
-        <w:rPr>
-          <w:sz w:val="28"/>
-          <w:szCs w:val="28"/>
-          <w:lang w:val="en-US"/>
-        </w:rPr>
-        <w:t>1);</w:t>
+          <w:rFonts w:ascii="Consolas" w:hAnsi="Consolas"/>
+          <w:sz w:val="28"/>
+          <w:szCs w:val="28"/>
+          <w:lang w:val="en-US"/>
+        </w:rPr>
+      </w:pPr>
+      <w:r>
+        <w:rPr>
+          <w:rFonts w:ascii="Consolas" w:hAnsi="Consolas"/>
+          <w:sz w:val="28"/>
+          <w:szCs w:val="28"/>
+          <w:lang w:val="en-US"/>
+        </w:rPr>
+        <w:t>Y3 'NOT'(1) E1(1);</w:t>
       </w:r>
     </w:p>
     <w:p>
@@ -15830,49 +15393,35 @@
         <w:pStyle w:val="NoSpacing"/>
         <w:ind w:left="720"/>
         <w:rPr>
-          <w:sz w:val="28"/>
-          <w:szCs w:val="28"/>
-          <w:lang w:val="en-US"/>
-        </w:rPr>
-      </w:pPr>
-      <w:r>
-        <w:rPr>
-          <w:sz w:val="28"/>
-          <w:szCs w:val="28"/>
-          <w:lang w:val="en-US"/>
-        </w:rPr>
-        <w:t>Y4 'NAO22'(1) X3(1)</w:t>
-      </w:r>
-      <w:proofErr w:type="gramStart"/>
-      <w:r>
-        <w:rPr>
-          <w:sz w:val="28"/>
-          <w:szCs w:val="28"/>
-          <w:lang w:val="en-US"/>
-        </w:rPr>
-        <w:t>,B2</w:t>
-      </w:r>
-      <w:proofErr w:type="gramEnd"/>
-      <w:r>
-        <w:rPr>
-          <w:sz w:val="28"/>
-          <w:szCs w:val="28"/>
-          <w:lang w:val="en-US"/>
-        </w:rPr>
-        <w:t>(1),E1(1),E2(1);</w:t>
-      </w:r>
-    </w:p>
-    <w:p>
-      <w:pPr>
-        <w:pStyle w:val="NoSpacing"/>
-        <w:rPr>
-          <w:sz w:val="28"/>
-          <w:szCs w:val="28"/>
-          <w:lang w:val="en-US"/>
-        </w:rPr>
-      </w:pPr>
-      <w:r>
-        <w:rPr>
+          <w:rFonts w:ascii="Consolas" w:hAnsi="Consolas"/>
+          <w:sz w:val="28"/>
+          <w:szCs w:val="28"/>
+          <w:lang w:val="en-US"/>
+        </w:rPr>
+      </w:pPr>
+      <w:r>
+        <w:rPr>
+          <w:rFonts w:ascii="Consolas" w:hAnsi="Consolas"/>
+          <w:sz w:val="28"/>
+          <w:szCs w:val="28"/>
+          <w:lang w:val="en-US"/>
+        </w:rPr>
+        <w:t>Y4 'NAO22'(1) X3(1),B2(1),E1(1),E2(1);</w:t>
+      </w:r>
+    </w:p>
+    <w:p>
+      <w:pPr>
+        <w:pStyle w:val="NoSpacing"/>
+        <w:rPr>
+          <w:rFonts w:ascii="Consolas" w:hAnsi="Consolas"/>
+          <w:sz w:val="28"/>
+          <w:szCs w:val="28"/>
+          <w:lang w:val="en-US"/>
+        </w:rPr>
+      </w:pPr>
+      <w:r>
+        <w:rPr>
+          <w:rFonts w:ascii="Consolas" w:hAnsi="Consolas"/>
           <w:sz w:val="28"/>
           <w:szCs w:val="28"/>
           <w:lang w:val="en-US"/>
@@ -15884,13 +15433,15 @@
       <w:pPr>
         <w:pStyle w:val="NoSpacing"/>
         <w:rPr>
-          <w:sz w:val="28"/>
-          <w:szCs w:val="28"/>
-          <w:lang w:val="en-US"/>
-        </w:rPr>
-      </w:pPr>
-      <w:r>
-        <w:rPr>
+          <w:rFonts w:ascii="Consolas" w:hAnsi="Consolas"/>
+          <w:sz w:val="28"/>
+          <w:szCs w:val="28"/>
+          <w:lang w:val="en-US"/>
+        </w:rPr>
+      </w:pPr>
+      <w:r>
+        <w:rPr>
+          <w:rFonts w:ascii="Consolas" w:hAnsi="Consolas"/>
           <w:sz w:val="28"/>
           <w:szCs w:val="28"/>
           <w:lang w:val="en-US"/>
@@ -15984,6 +15535,7 @@
         <w:rPr>
           <w:sz w:val="28"/>
           <w:szCs w:val="28"/>
+          <w:lang w:val="en-US"/>
         </w:rPr>
       </w:pPr>
       <w:r>
@@ -15992,15 +15544,54 @@
           <w:szCs w:val="28"/>
         </w:rPr>
         <w:lastRenderedPageBreak/>
-        <w:t>Тест для схемы:</w:t>
-      </w:r>
-    </w:p>
-    <w:p>
-      <w:pPr>
-        <w:pStyle w:val="NoSpacing"/>
-        <w:rPr>
-          <w:sz w:val="28"/>
-          <w:szCs w:val="28"/>
+        <w:t>Тест</w:t>
+      </w:r>
+      <w:r>
+        <w:rPr>
+          <w:sz w:val="28"/>
+          <w:szCs w:val="28"/>
+          <w:lang w:val="en-US"/>
+        </w:rPr>
+        <w:t xml:space="preserve"> </w:t>
+      </w:r>
+      <w:r>
+        <w:rPr>
+          <w:sz w:val="28"/>
+          <w:szCs w:val="28"/>
+        </w:rPr>
+        <w:t>для</w:t>
+      </w:r>
+      <w:r>
+        <w:rPr>
+          <w:sz w:val="28"/>
+          <w:szCs w:val="28"/>
+          <w:lang w:val="en-US"/>
+        </w:rPr>
+        <w:t xml:space="preserve"> </w:t>
+      </w:r>
+      <w:r>
+        <w:rPr>
+          <w:sz w:val="28"/>
+          <w:szCs w:val="28"/>
+        </w:rPr>
+        <w:t>схемы</w:t>
+      </w:r>
+      <w:r>
+        <w:rPr>
+          <w:sz w:val="28"/>
+          <w:szCs w:val="28"/>
+          <w:lang w:val="en-US"/>
+        </w:rPr>
+        <w:t>:</w:t>
+      </w:r>
+    </w:p>
+    <w:p>
+      <w:pPr>
+        <w:pStyle w:val="NoSpacing"/>
+        <w:rPr>
+          <w:sz w:val="28"/>
+          <w:szCs w:val="28"/>
+          <w:lang w:val="en-US"/>
         </w:rPr>
       </w:pPr>
     </w:p>
@@ -16092,8 +15683,6 @@
         </w:rPr>
         <w:t>полученные при временном моделировании:</w:t>
       </w:r>
-      <w:bookmarkStart w:id="0" w:name="_GoBack"/>
-      <w:bookmarkEnd w:id="0"/>
     </w:p>
     <w:p>
       <w:pPr>
@@ -16118,10 +15707,10 @@
           <w:lang w:val="en-US" w:eastAsia="en-US"/>
         </w:rPr>
         <w:drawing>
-          <wp:inline distT="0" distB="0" distL="0" distR="0" wp14:anchorId="205158CB" wp14:editId="7022C790">
-            <wp:extent cx="5400135" cy="4371109"/>
-            <wp:effectExtent l="0" t="0" r="0" b="0"/>
-            <wp:docPr id="18" name="Picture 18"/>
+          <wp:inline distT="0" distB="0" distL="0" distR="0" wp14:anchorId="3D3A92A5" wp14:editId="6E647524">
+            <wp:extent cx="5340228" cy="4322618"/>
+            <wp:effectExtent l="0" t="0" r="0" b="1905"/>
+            <wp:docPr id="19" name="Picture 19"/>
             <wp:cNvGraphicFramePr>
               <a:graphicFrameLocks xmlns:a="http://schemas.openxmlformats.org/drawingml/2006/main" noChangeAspect="1"/>
             </wp:cNvGraphicFramePr>
@@ -16141,7 +15730,7 @@
                   <pic:spPr>
                     <a:xfrm>
                       <a:off x="0" y="0"/>
-                      <a:ext cx="5406871" cy="4376562"/>
+                      <a:ext cx="5345011" cy="4326490"/>
                     </a:xfrm>
                     <a:prstGeom prst="rect">
                       <a:avLst/>
@@ -16153,6 +15742,2370 @@
           </wp:inline>
         </w:drawing>
       </w:r>
+    </w:p>
+    <w:p>
+      <w:pPr>
+        <w:pStyle w:val="NoSpacing"/>
+        <w:rPr>
+          <w:sz w:val="28"/>
+          <w:szCs w:val="28"/>
+        </w:rPr>
+      </w:pPr>
+    </w:p>
+    <w:p>
+      <w:pPr>
+        <w:pStyle w:val="NoSpacing"/>
+        <w:rPr>
+          <w:sz w:val="28"/>
+          <w:szCs w:val="28"/>
+        </w:rPr>
+      </w:pPr>
+    </w:p>
+    <w:p>
+      <w:pPr>
+        <w:pStyle w:val="NoSpacing"/>
+        <w:rPr>
+          <w:sz w:val="28"/>
+          <w:szCs w:val="28"/>
+        </w:rPr>
+      </w:pPr>
+    </w:p>
+    <w:p>
+      <w:pPr>
+        <w:pStyle w:val="NoSpacing"/>
+        <w:rPr>
+          <w:sz w:val="28"/>
+          <w:szCs w:val="28"/>
+        </w:rPr>
+      </w:pPr>
+    </w:p>
+    <w:p>
+      <w:pPr>
+        <w:pStyle w:val="NoSpacing"/>
+        <w:rPr>
+          <w:sz w:val="28"/>
+          <w:szCs w:val="28"/>
+        </w:rPr>
+      </w:pPr>
+      <w:r>
+        <w:rPr>
+          <w:noProof/>
+          <w:lang w:val="en-US" w:eastAsia="en-US"/>
+        </w:rPr>
+        <w:lastRenderedPageBreak/>
+        <w:drawing>
+          <wp:inline distT="0" distB="0" distL="0" distR="0" wp14:anchorId="4010E41E" wp14:editId="76F3827A">
+            <wp:extent cx="6858000" cy="3120390"/>
+            <wp:effectExtent l="0" t="0" r="0" b="3810"/>
+            <wp:docPr id="20" name="Picture 20"/>
+            <wp:cNvGraphicFramePr>
+              <a:graphicFrameLocks xmlns:a="http://schemas.openxmlformats.org/drawingml/2006/main" noChangeAspect="1"/>
+            </wp:cNvGraphicFramePr>
+            <a:graphic xmlns:a="http://schemas.openxmlformats.org/drawingml/2006/main">
+              <a:graphicData uri="http://schemas.openxmlformats.org/drawingml/2006/picture">
+                <pic:pic xmlns:pic="http://schemas.openxmlformats.org/drawingml/2006/picture">
+                  <pic:nvPicPr>
+                    <pic:cNvPr id="1" name=""/>
+                    <pic:cNvPicPr/>
+                  </pic:nvPicPr>
+                  <pic:blipFill>
+                    <a:blip r:embed="rId21"/>
+                    <a:stretch>
+                      <a:fillRect/>
+                    </a:stretch>
+                  </pic:blipFill>
+                  <pic:spPr>
+                    <a:xfrm>
+                      <a:off x="0" y="0"/>
+                      <a:ext cx="6858000" cy="3120390"/>
+                    </a:xfrm>
+                    <a:prstGeom prst="rect">
+                      <a:avLst/>
+                    </a:prstGeom>
+                  </pic:spPr>
+                </pic:pic>
+              </a:graphicData>
+            </a:graphic>
+          </wp:inline>
+        </w:drawing>
+      </w:r>
+    </w:p>
+    <w:p>
+      <w:pPr>
+        <w:pStyle w:val="NoSpacing"/>
+        <w:rPr>
+          <w:sz w:val="28"/>
+          <w:szCs w:val="28"/>
+        </w:rPr>
+      </w:pPr>
+    </w:p>
+    <w:p>
+      <w:pPr>
+        <w:rPr>
+          <w:sz w:val="28"/>
+          <w:szCs w:val="28"/>
+        </w:rPr>
+      </w:pPr>
+      <w:r>
+        <w:rPr>
+          <w:sz w:val="28"/>
+          <w:szCs w:val="28"/>
+        </w:rPr>
+        <w:t>Как видно из диаграмм, выходные сигналы полностью совпадают.</w:t>
+      </w:r>
+    </w:p>
+    <w:p>
+      <w:pPr>
+        <w:pStyle w:val="NoSpacing"/>
+        <w:rPr>
+          <w:sz w:val="28"/>
+          <w:szCs w:val="28"/>
+        </w:rPr>
+      </w:pPr>
+    </w:p>
+    <w:p>
+      <w:pPr>
+        <w:pStyle w:val="NoSpacing"/>
+        <w:rPr>
+          <w:sz w:val="28"/>
+          <w:szCs w:val="28"/>
+          <w:lang w:val="en-US"/>
+        </w:rPr>
+      </w:pPr>
+      <w:r>
+        <w:rPr>
+          <w:sz w:val="28"/>
+          <w:szCs w:val="28"/>
+        </w:rPr>
+        <w:t xml:space="preserve">Код схемы на </w:t>
+      </w:r>
+      <w:r>
+        <w:rPr>
+          <w:sz w:val="28"/>
+          <w:szCs w:val="28"/>
+          <w:lang w:val="en-US"/>
+        </w:rPr>
+        <w:t>VHDL:</w:t>
+      </w:r>
+    </w:p>
+    <w:p>
+      <w:pPr>
+        <w:pStyle w:val="NoSpacing"/>
+        <w:rPr>
+          <w:sz w:val="22"/>
+          <w:szCs w:val="22"/>
+          <w:lang w:val="en-US"/>
+        </w:rPr>
+      </w:pPr>
+    </w:p>
+    <w:p>
+      <w:pPr>
+        <w:pStyle w:val="NoSpacing"/>
+        <w:rPr>
+          <w:rFonts w:ascii="Consolas" w:hAnsi="Consolas"/>
+          <w:sz w:val="22"/>
+          <w:szCs w:val="22"/>
+          <w:lang w:val="en-US"/>
+        </w:rPr>
+      </w:pPr>
+      <w:r>
+        <w:rPr>
+          <w:rFonts w:ascii="Consolas" w:hAnsi="Consolas"/>
+          <w:sz w:val="22"/>
+          <w:szCs w:val="22"/>
+          <w:lang w:val="en-US"/>
+        </w:rPr>
+        <w:t>library IEEE;</w:t>
+      </w:r>
+    </w:p>
+    <w:p>
+      <w:pPr>
+        <w:pStyle w:val="NoSpacing"/>
+        <w:rPr>
+          <w:rFonts w:ascii="Consolas" w:hAnsi="Consolas"/>
+          <w:sz w:val="22"/>
+          <w:szCs w:val="22"/>
+          <w:lang w:val="en-US"/>
+        </w:rPr>
+      </w:pPr>
+      <w:r>
+        <w:rPr>
+          <w:rFonts w:ascii="Consolas" w:hAnsi="Consolas"/>
+          <w:sz w:val="22"/>
+          <w:szCs w:val="22"/>
+          <w:lang w:val="en-US"/>
+        </w:rPr>
+        <w:t>use IEEE.STD_LOGIC_1164.ALL;</w:t>
+      </w:r>
+    </w:p>
+    <w:p>
+      <w:pPr>
+        <w:pStyle w:val="NoSpacing"/>
+        <w:rPr>
+          <w:rFonts w:ascii="Consolas" w:hAnsi="Consolas"/>
+          <w:sz w:val="22"/>
+          <w:szCs w:val="22"/>
+          <w:lang w:val="en-US"/>
+        </w:rPr>
+      </w:pPr>
+    </w:p>
+    <w:p>
+      <w:pPr>
+        <w:pStyle w:val="NoSpacing"/>
+        <w:rPr>
+          <w:rFonts w:ascii="Consolas" w:hAnsi="Consolas"/>
+          <w:sz w:val="22"/>
+          <w:szCs w:val="22"/>
+          <w:lang w:val="en-US"/>
+        </w:rPr>
+      </w:pPr>
+      <w:r>
+        <w:rPr>
+          <w:rFonts w:ascii="Consolas" w:hAnsi="Consolas"/>
+          <w:sz w:val="22"/>
+          <w:szCs w:val="22"/>
+          <w:lang w:val="en-US"/>
+        </w:rPr>
+        <w:t>entity device is</w:t>
+      </w:r>
+    </w:p>
+    <w:p>
+      <w:pPr>
+        <w:pStyle w:val="NoSpacing"/>
+        <w:rPr>
+          <w:rFonts w:ascii="Consolas" w:hAnsi="Consolas"/>
+          <w:sz w:val="22"/>
+          <w:szCs w:val="22"/>
+          <w:lang w:val="en-US"/>
+        </w:rPr>
+      </w:pPr>
+      <w:r>
+        <w:rPr>
+          <w:rFonts w:ascii="Consolas" w:hAnsi="Consolas"/>
+          <w:sz w:val="22"/>
+          <w:szCs w:val="22"/>
+          <w:lang w:val="en-US"/>
+        </w:rPr>
+        <w:t xml:space="preserve">    Port (</w:t>
+      </w:r>
+    </w:p>
+    <w:p>
+      <w:pPr>
+        <w:pStyle w:val="NoSpacing"/>
+        <w:rPr>
+          <w:rFonts w:ascii="Consolas" w:hAnsi="Consolas"/>
+          <w:sz w:val="22"/>
+          <w:szCs w:val="22"/>
+          <w:lang w:val="en-US"/>
+        </w:rPr>
+      </w:pPr>
+      <w:r>
+        <w:rPr>
+          <w:rFonts w:ascii="Consolas" w:hAnsi="Consolas"/>
+          <w:sz w:val="22"/>
+          <w:szCs w:val="22"/>
+          <w:lang w:val="en-US"/>
+        </w:rPr>
+        <w:t xml:space="preserve">        X1: in STD_LOGIC;</w:t>
+      </w:r>
+    </w:p>
+    <w:p>
+      <w:pPr>
+        <w:pStyle w:val="NoSpacing"/>
+        <w:rPr>
+          <w:rFonts w:ascii="Consolas" w:hAnsi="Consolas"/>
+          <w:sz w:val="22"/>
+          <w:szCs w:val="22"/>
+          <w:lang w:val="en-US"/>
+        </w:rPr>
+      </w:pPr>
+      <w:r>
+        <w:rPr>
+          <w:rFonts w:ascii="Consolas" w:hAnsi="Consolas"/>
+          <w:sz w:val="22"/>
+          <w:szCs w:val="22"/>
+          <w:lang w:val="en-US"/>
+        </w:rPr>
+        <w:t xml:space="preserve">        X2: in STD_LOGIC;</w:t>
+      </w:r>
+    </w:p>
+    <w:p>
+      <w:pPr>
+        <w:pStyle w:val="NoSpacing"/>
+        <w:rPr>
+          <w:rFonts w:ascii="Consolas" w:hAnsi="Consolas"/>
+          <w:sz w:val="22"/>
+          <w:szCs w:val="22"/>
+          <w:lang w:val="en-US"/>
+        </w:rPr>
+      </w:pPr>
+      <w:r>
+        <w:rPr>
+          <w:rFonts w:ascii="Consolas" w:hAnsi="Consolas"/>
+          <w:sz w:val="22"/>
+          <w:szCs w:val="22"/>
+          <w:lang w:val="en-US"/>
+        </w:rPr>
+        <w:t xml:space="preserve">        X3: in STD_LOGIC;</w:t>
+      </w:r>
+    </w:p>
+    <w:p>
+      <w:pPr>
+        <w:pStyle w:val="NoSpacing"/>
+        <w:rPr>
+          <w:rFonts w:ascii="Consolas" w:hAnsi="Consolas"/>
+          <w:sz w:val="22"/>
+          <w:szCs w:val="22"/>
+          <w:lang w:val="en-US"/>
+        </w:rPr>
+      </w:pPr>
+      <w:r>
+        <w:rPr>
+          <w:rFonts w:ascii="Consolas" w:hAnsi="Consolas"/>
+          <w:sz w:val="22"/>
+          <w:szCs w:val="22"/>
+          <w:lang w:val="en-US"/>
+        </w:rPr>
+        <w:t xml:space="preserve">        X4: in STD_LOGIC;</w:t>
+      </w:r>
+    </w:p>
+    <w:p>
+      <w:pPr>
+        <w:pStyle w:val="NoSpacing"/>
+        <w:rPr>
+          <w:rFonts w:ascii="Consolas" w:hAnsi="Consolas"/>
+          <w:sz w:val="22"/>
+          <w:szCs w:val="22"/>
+          <w:lang w:val="en-US"/>
+        </w:rPr>
+      </w:pPr>
+      <w:r>
+        <w:rPr>
+          <w:rFonts w:ascii="Consolas" w:hAnsi="Consolas"/>
+          <w:sz w:val="22"/>
+          <w:szCs w:val="22"/>
+          <w:lang w:val="en-US"/>
+        </w:rPr>
+        <w:t xml:space="preserve">        Y1: out STD_LOGIC;</w:t>
+      </w:r>
+    </w:p>
+    <w:p>
+      <w:pPr>
+        <w:pStyle w:val="NoSpacing"/>
+        <w:rPr>
+          <w:rFonts w:ascii="Consolas" w:hAnsi="Consolas"/>
+          <w:sz w:val="22"/>
+          <w:szCs w:val="22"/>
+          <w:lang w:val="en-US"/>
+        </w:rPr>
+      </w:pPr>
+      <w:r>
+        <w:rPr>
+          <w:rFonts w:ascii="Consolas" w:hAnsi="Consolas"/>
+          <w:sz w:val="22"/>
+          <w:szCs w:val="22"/>
+          <w:lang w:val="en-US"/>
+        </w:rPr>
+        <w:t xml:space="preserve">        Y2: out STD_LOGIC;</w:t>
+      </w:r>
+    </w:p>
+    <w:p>
+      <w:pPr>
+        <w:pStyle w:val="NoSpacing"/>
+        <w:rPr>
+          <w:rFonts w:ascii="Consolas" w:hAnsi="Consolas"/>
+          <w:sz w:val="22"/>
+          <w:szCs w:val="22"/>
+          <w:lang w:val="en-US"/>
+        </w:rPr>
+      </w:pPr>
+      <w:r>
+        <w:rPr>
+          <w:rFonts w:ascii="Consolas" w:hAnsi="Consolas"/>
+          <w:sz w:val="22"/>
+          <w:szCs w:val="22"/>
+          <w:lang w:val="en-US"/>
+        </w:rPr>
+        <w:t xml:space="preserve">        Y3: out STD_LOGIC;</w:t>
+      </w:r>
+    </w:p>
+    <w:p>
+      <w:pPr>
+        <w:pStyle w:val="NoSpacing"/>
+        <w:rPr>
+          <w:rFonts w:ascii="Consolas" w:hAnsi="Consolas"/>
+          <w:sz w:val="22"/>
+          <w:szCs w:val="22"/>
+          <w:lang w:val="en-US"/>
+        </w:rPr>
+      </w:pPr>
+      <w:r>
+        <w:rPr>
+          <w:rFonts w:ascii="Consolas" w:hAnsi="Consolas"/>
+          <w:sz w:val="22"/>
+          <w:szCs w:val="22"/>
+          <w:lang w:val="en-US"/>
+        </w:rPr>
+        <w:t xml:space="preserve">        Y4: out STD_LOGIC </w:t>
+      </w:r>
+    </w:p>
+    <w:p>
+      <w:pPr>
+        <w:pStyle w:val="NoSpacing"/>
+        <w:rPr>
+          <w:rFonts w:ascii="Consolas" w:hAnsi="Consolas"/>
+          <w:sz w:val="22"/>
+          <w:szCs w:val="22"/>
+          <w:lang w:val="en-US"/>
+        </w:rPr>
+      </w:pPr>
+      <w:r>
+        <w:rPr>
+          <w:rFonts w:ascii="Consolas" w:hAnsi="Consolas"/>
+          <w:sz w:val="22"/>
+          <w:szCs w:val="22"/>
+          <w:lang w:val="en-US"/>
+        </w:rPr>
+        <w:t xml:space="preserve">    );</w:t>
+      </w:r>
+    </w:p>
+    <w:p>
+      <w:pPr>
+        <w:pStyle w:val="NoSpacing"/>
+        <w:rPr>
+          <w:rFonts w:ascii="Consolas" w:hAnsi="Consolas"/>
+          <w:sz w:val="22"/>
+          <w:szCs w:val="22"/>
+          <w:lang w:val="en-US"/>
+        </w:rPr>
+      </w:pPr>
+      <w:r>
+        <w:rPr>
+          <w:rFonts w:ascii="Consolas" w:hAnsi="Consolas"/>
+          <w:sz w:val="22"/>
+          <w:szCs w:val="22"/>
+          <w:lang w:val="en-US"/>
+        </w:rPr>
+        <w:t>end device;</w:t>
+      </w:r>
+    </w:p>
+    <w:p>
+      <w:pPr>
+        <w:pStyle w:val="NoSpacing"/>
+        <w:rPr>
+          <w:rFonts w:ascii="Consolas" w:hAnsi="Consolas"/>
+          <w:sz w:val="22"/>
+          <w:szCs w:val="22"/>
+          <w:lang w:val="en-US"/>
+        </w:rPr>
+      </w:pPr>
+    </w:p>
+    <w:p>
+      <w:pPr>
+        <w:pStyle w:val="NoSpacing"/>
+        <w:rPr>
+          <w:rFonts w:ascii="Consolas" w:hAnsi="Consolas"/>
+          <w:sz w:val="22"/>
+          <w:szCs w:val="22"/>
+          <w:lang w:val="en-US"/>
+        </w:rPr>
+      </w:pPr>
+      <w:r>
+        <w:rPr>
+          <w:rFonts w:ascii="Consolas" w:hAnsi="Consolas"/>
+          <w:sz w:val="22"/>
+          <w:szCs w:val="22"/>
+          <w:lang w:val="en-US"/>
+        </w:rPr>
+        <w:t>architecture Behavioral of device is</w:t>
+      </w:r>
+    </w:p>
+    <w:p>
+      <w:pPr>
+        <w:pStyle w:val="NoSpacing"/>
+        <w:rPr>
+          <w:rFonts w:ascii="Consolas" w:hAnsi="Consolas"/>
+          <w:sz w:val="22"/>
+          <w:szCs w:val="22"/>
+          <w:lang w:val="en-US"/>
+        </w:rPr>
+      </w:pPr>
+      <w:r>
+        <w:rPr>
+          <w:rFonts w:ascii="Consolas" w:hAnsi="Consolas"/>
+          <w:sz w:val="22"/>
+          <w:szCs w:val="22"/>
+          <w:lang w:val="en-US"/>
+        </w:rPr>
+        <w:t xml:space="preserve">    component NO3A2</w:t>
+      </w:r>
+    </w:p>
+    <w:p>
+      <w:pPr>
+        <w:pStyle w:val="NoSpacing"/>
+        <w:rPr>
+          <w:rFonts w:ascii="Consolas" w:hAnsi="Consolas"/>
+          <w:sz w:val="22"/>
+          <w:szCs w:val="22"/>
+          <w:lang w:val="en-US"/>
+        </w:rPr>
+      </w:pPr>
+      <w:r>
+        <w:rPr>
+          <w:rFonts w:ascii="Consolas" w:hAnsi="Consolas"/>
+          <w:sz w:val="22"/>
+          <w:szCs w:val="22"/>
+          <w:lang w:val="en-US"/>
+        </w:rPr>
+        <w:t xml:space="preserve">        Port ( </w:t>
+      </w:r>
+    </w:p>
+    <w:p>
+      <w:pPr>
+        <w:pStyle w:val="NoSpacing"/>
+        <w:rPr>
+          <w:rFonts w:ascii="Consolas" w:hAnsi="Consolas"/>
+          <w:sz w:val="22"/>
+          <w:szCs w:val="22"/>
+          <w:lang w:val="en-US"/>
+        </w:rPr>
+      </w:pPr>
+      <w:r>
+        <w:rPr>
+          <w:rFonts w:ascii="Consolas" w:hAnsi="Consolas"/>
+          <w:sz w:val="22"/>
+          <w:szCs w:val="22"/>
+          <w:lang w:val="en-US"/>
+        </w:rPr>
+        <w:t xml:space="preserve">            A: in STD_LOGIC;</w:t>
+      </w:r>
+    </w:p>
+    <w:p>
+      <w:pPr>
+        <w:pStyle w:val="NoSpacing"/>
+        <w:rPr>
+          <w:rFonts w:ascii="Consolas" w:hAnsi="Consolas"/>
+          <w:sz w:val="22"/>
+          <w:szCs w:val="22"/>
+          <w:lang w:val="en-US"/>
+        </w:rPr>
+      </w:pPr>
+      <w:r>
+        <w:rPr>
+          <w:rFonts w:ascii="Consolas" w:hAnsi="Consolas"/>
+          <w:sz w:val="22"/>
+          <w:szCs w:val="22"/>
+          <w:lang w:val="en-US"/>
+        </w:rPr>
+        <w:t xml:space="preserve">            B: in STD_LOGIC;</w:t>
+      </w:r>
+    </w:p>
+    <w:p>
+      <w:pPr>
+        <w:pStyle w:val="NoSpacing"/>
+        <w:rPr>
+          <w:rFonts w:ascii="Consolas" w:hAnsi="Consolas"/>
+          <w:sz w:val="22"/>
+          <w:szCs w:val="22"/>
+          <w:lang w:val="en-US"/>
+        </w:rPr>
+      </w:pPr>
+      <w:r>
+        <w:rPr>
+          <w:rFonts w:ascii="Consolas" w:hAnsi="Consolas"/>
+          <w:sz w:val="22"/>
+          <w:szCs w:val="22"/>
+          <w:lang w:val="en-US"/>
+        </w:rPr>
+        <w:t xml:space="preserve">            C: in STD_LOGIC;</w:t>
+      </w:r>
+    </w:p>
+    <w:p>
+      <w:pPr>
+        <w:pStyle w:val="NoSpacing"/>
+        <w:rPr>
+          <w:rFonts w:ascii="Consolas" w:hAnsi="Consolas"/>
+          <w:sz w:val="22"/>
+          <w:szCs w:val="22"/>
+          <w:lang w:val="en-US"/>
+        </w:rPr>
+      </w:pPr>
+      <w:r>
+        <w:rPr>
+          <w:rFonts w:ascii="Consolas" w:hAnsi="Consolas"/>
+          <w:sz w:val="22"/>
+          <w:szCs w:val="22"/>
+          <w:lang w:val="en-US"/>
+        </w:rPr>
+        <w:t xml:space="preserve">            D: in STD_LOGIC;</w:t>
+      </w:r>
+    </w:p>
+    <w:p>
+      <w:pPr>
+        <w:pStyle w:val="NoSpacing"/>
+        <w:rPr>
+          <w:rFonts w:ascii="Consolas" w:hAnsi="Consolas"/>
+          <w:sz w:val="22"/>
+          <w:szCs w:val="22"/>
+          <w:lang w:val="en-US"/>
+        </w:rPr>
+      </w:pPr>
+      <w:r>
+        <w:rPr>
+          <w:rFonts w:ascii="Consolas" w:hAnsi="Consolas"/>
+          <w:sz w:val="22"/>
+          <w:szCs w:val="22"/>
+          <w:lang w:val="en-US"/>
+        </w:rPr>
+        <w:t xml:space="preserve">            OUTPUT: out STD_LOGIC</w:t>
+      </w:r>
+    </w:p>
+    <w:p>
+      <w:pPr>
+        <w:pStyle w:val="NoSpacing"/>
+        <w:rPr>
+          <w:rFonts w:ascii="Consolas" w:hAnsi="Consolas"/>
+          <w:sz w:val="22"/>
+          <w:szCs w:val="22"/>
+          <w:lang w:val="en-US"/>
+        </w:rPr>
+      </w:pPr>
+      <w:r>
+        <w:rPr>
+          <w:rFonts w:ascii="Consolas" w:hAnsi="Consolas"/>
+          <w:sz w:val="22"/>
+          <w:szCs w:val="22"/>
+          <w:lang w:val="en-US"/>
+        </w:rPr>
+        <w:t xml:space="preserve">        );</w:t>
+      </w:r>
+    </w:p>
+    <w:p>
+      <w:pPr>
+        <w:pStyle w:val="NoSpacing"/>
+        <w:rPr>
+          <w:rFonts w:ascii="Consolas" w:hAnsi="Consolas"/>
+          <w:sz w:val="22"/>
+          <w:szCs w:val="22"/>
+          <w:lang w:val="en-US"/>
+        </w:rPr>
+      </w:pPr>
+      <w:r>
+        <w:rPr>
+          <w:rFonts w:ascii="Consolas" w:hAnsi="Consolas"/>
+          <w:sz w:val="22"/>
+          <w:szCs w:val="22"/>
+          <w:lang w:val="en-US"/>
+        </w:rPr>
+        <w:t xml:space="preserve">    end component;</w:t>
+      </w:r>
+    </w:p>
+    <w:p>
+      <w:pPr>
+        <w:pStyle w:val="NoSpacing"/>
+        <w:rPr>
+          <w:rFonts w:ascii="Consolas" w:hAnsi="Consolas"/>
+          <w:sz w:val="22"/>
+          <w:szCs w:val="22"/>
+          <w:lang w:val="en-US"/>
+        </w:rPr>
+      </w:pPr>
+      <w:r>
+        <w:rPr>
+          <w:rFonts w:ascii="Consolas" w:hAnsi="Consolas"/>
+          <w:sz w:val="22"/>
+          <w:szCs w:val="22"/>
+          <w:lang w:val="en-US"/>
+        </w:rPr>
+        <w:t xml:space="preserve">    </w:t>
+      </w:r>
+    </w:p>
+    <w:p>
+      <w:pPr>
+        <w:pStyle w:val="NoSpacing"/>
+        <w:rPr>
+          <w:rFonts w:ascii="Consolas" w:hAnsi="Consolas"/>
+          <w:sz w:val="22"/>
+          <w:szCs w:val="22"/>
+          <w:lang w:val="en-US"/>
+        </w:rPr>
+      </w:pPr>
+      <w:r>
+        <w:rPr>
+          <w:rFonts w:ascii="Consolas" w:hAnsi="Consolas"/>
+          <w:sz w:val="22"/>
+          <w:szCs w:val="22"/>
+          <w:lang w:val="en-US"/>
+        </w:rPr>
+        <w:t xml:space="preserve">    </w:t>
+      </w:r>
+    </w:p>
+    <w:p>
+      <w:pPr>
+        <w:pStyle w:val="NoSpacing"/>
+        <w:rPr>
+          <w:rFonts w:ascii="Consolas" w:hAnsi="Consolas"/>
+          <w:sz w:val="22"/>
+          <w:szCs w:val="22"/>
+          <w:lang w:val="en-US"/>
+        </w:rPr>
+      </w:pPr>
+    </w:p>
+    <w:p>
+      <w:pPr>
+        <w:pStyle w:val="NoSpacing"/>
+        <w:rPr>
+          <w:rFonts w:ascii="Consolas" w:hAnsi="Consolas"/>
+          <w:sz w:val="22"/>
+          <w:szCs w:val="22"/>
+          <w:lang w:val="en-US"/>
+        </w:rPr>
+      </w:pPr>
+    </w:p>
+    <w:p>
+      <w:pPr>
+        <w:pStyle w:val="NoSpacing"/>
+        <w:rPr>
+          <w:rFonts w:ascii="Consolas" w:hAnsi="Consolas"/>
+          <w:sz w:val="22"/>
+          <w:szCs w:val="22"/>
+          <w:lang w:val="en-US"/>
+        </w:rPr>
+      </w:pPr>
+      <w:r>
+        <w:rPr>
+          <w:rFonts w:ascii="Consolas" w:hAnsi="Consolas"/>
+          <w:sz w:val="22"/>
+          <w:szCs w:val="22"/>
+        </w:rPr>
+        <w:lastRenderedPageBreak/>
+        <w:t xml:space="preserve">    </w:t>
+      </w:r>
+      <w:bookmarkStart w:id="0" w:name="_GoBack"/>
+      <w:bookmarkEnd w:id="0"/>
+      <w:r>
+        <w:rPr>
+          <w:rFonts w:ascii="Consolas" w:hAnsi="Consolas"/>
+          <w:sz w:val="22"/>
+          <w:szCs w:val="22"/>
+          <w:lang w:val="en-US"/>
+        </w:rPr>
+        <w:t>component EX2</w:t>
+      </w:r>
+    </w:p>
+    <w:p>
+      <w:pPr>
+        <w:pStyle w:val="NoSpacing"/>
+        <w:rPr>
+          <w:rFonts w:ascii="Consolas" w:hAnsi="Consolas"/>
+          <w:sz w:val="22"/>
+          <w:szCs w:val="22"/>
+          <w:lang w:val="en-US"/>
+        </w:rPr>
+      </w:pPr>
+      <w:r>
+        <w:rPr>
+          <w:rFonts w:ascii="Consolas" w:hAnsi="Consolas"/>
+          <w:sz w:val="22"/>
+          <w:szCs w:val="22"/>
+          <w:lang w:val="en-US"/>
+        </w:rPr>
+        <w:t xml:space="preserve">        Port ( </w:t>
+      </w:r>
+    </w:p>
+    <w:p>
+      <w:pPr>
+        <w:pStyle w:val="NoSpacing"/>
+        <w:rPr>
+          <w:rFonts w:ascii="Consolas" w:hAnsi="Consolas"/>
+          <w:sz w:val="22"/>
+          <w:szCs w:val="22"/>
+          <w:lang w:val="en-US"/>
+        </w:rPr>
+      </w:pPr>
+      <w:r>
+        <w:rPr>
+          <w:rFonts w:ascii="Consolas" w:hAnsi="Consolas"/>
+          <w:sz w:val="22"/>
+          <w:szCs w:val="22"/>
+          <w:lang w:val="en-US"/>
+        </w:rPr>
+        <w:t xml:space="preserve">            A: in STD_LOGIC;</w:t>
+      </w:r>
+    </w:p>
+    <w:p>
+      <w:pPr>
+        <w:pStyle w:val="NoSpacing"/>
+        <w:rPr>
+          <w:rFonts w:ascii="Consolas" w:hAnsi="Consolas"/>
+          <w:sz w:val="22"/>
+          <w:szCs w:val="22"/>
+          <w:lang w:val="en-US"/>
+        </w:rPr>
+      </w:pPr>
+      <w:r>
+        <w:rPr>
+          <w:rFonts w:ascii="Consolas" w:hAnsi="Consolas"/>
+          <w:sz w:val="22"/>
+          <w:szCs w:val="22"/>
+          <w:lang w:val="en-US"/>
+        </w:rPr>
+        <w:t xml:space="preserve">            B: in STD_LOGIC;</w:t>
+      </w:r>
+    </w:p>
+    <w:p>
+      <w:pPr>
+        <w:pStyle w:val="NoSpacing"/>
+        <w:rPr>
+          <w:rFonts w:ascii="Consolas" w:hAnsi="Consolas"/>
+          <w:sz w:val="22"/>
+          <w:szCs w:val="22"/>
+          <w:lang w:val="en-US"/>
+        </w:rPr>
+      </w:pPr>
+      <w:r>
+        <w:rPr>
+          <w:rFonts w:ascii="Consolas" w:hAnsi="Consolas"/>
+          <w:sz w:val="22"/>
+          <w:szCs w:val="22"/>
+          <w:lang w:val="en-US"/>
+        </w:rPr>
+        <w:t xml:space="preserve">            OUTPUT: out STD_LOGIC</w:t>
+      </w:r>
+    </w:p>
+    <w:p>
+      <w:pPr>
+        <w:pStyle w:val="NoSpacing"/>
+        <w:rPr>
+          <w:rFonts w:ascii="Consolas" w:hAnsi="Consolas"/>
+          <w:sz w:val="22"/>
+          <w:szCs w:val="22"/>
+          <w:lang w:val="en-US"/>
+        </w:rPr>
+      </w:pPr>
+      <w:r>
+        <w:rPr>
+          <w:rFonts w:ascii="Consolas" w:hAnsi="Consolas"/>
+          <w:sz w:val="22"/>
+          <w:szCs w:val="22"/>
+          <w:lang w:val="en-US"/>
+        </w:rPr>
+        <w:t xml:space="preserve">        );</w:t>
+      </w:r>
+    </w:p>
+    <w:p>
+      <w:pPr>
+        <w:pStyle w:val="NoSpacing"/>
+        <w:rPr>
+          <w:rFonts w:ascii="Consolas" w:hAnsi="Consolas"/>
+          <w:sz w:val="22"/>
+          <w:szCs w:val="22"/>
+          <w:lang w:val="en-US"/>
+        </w:rPr>
+      </w:pPr>
+      <w:r>
+        <w:rPr>
+          <w:rFonts w:ascii="Consolas" w:hAnsi="Consolas"/>
+          <w:sz w:val="22"/>
+          <w:szCs w:val="22"/>
+          <w:lang w:val="en-US"/>
+        </w:rPr>
+        <w:t xml:space="preserve">    end component;</w:t>
+      </w:r>
+    </w:p>
+    <w:p>
+      <w:pPr>
+        <w:pStyle w:val="NoSpacing"/>
+        <w:rPr>
+          <w:rFonts w:ascii="Consolas" w:hAnsi="Consolas"/>
+          <w:sz w:val="22"/>
+          <w:szCs w:val="22"/>
+          <w:lang w:val="en-US"/>
+        </w:rPr>
+      </w:pPr>
+      <w:r>
+        <w:rPr>
+          <w:rFonts w:ascii="Consolas" w:hAnsi="Consolas"/>
+          <w:sz w:val="22"/>
+          <w:szCs w:val="22"/>
+          <w:lang w:val="en-US"/>
+        </w:rPr>
+        <w:t xml:space="preserve">    </w:t>
+      </w:r>
+    </w:p>
+    <w:p>
+      <w:pPr>
+        <w:pStyle w:val="NoSpacing"/>
+        <w:rPr>
+          <w:rFonts w:ascii="Consolas" w:hAnsi="Consolas"/>
+          <w:sz w:val="22"/>
+          <w:szCs w:val="22"/>
+          <w:lang w:val="en-US"/>
+        </w:rPr>
+      </w:pPr>
+      <w:r>
+        <w:rPr>
+          <w:rFonts w:ascii="Consolas" w:hAnsi="Consolas"/>
+          <w:sz w:val="22"/>
+          <w:szCs w:val="22"/>
+          <w:lang w:val="en-US"/>
+        </w:rPr>
+        <w:t xml:space="preserve">    component NOA3</w:t>
+      </w:r>
+    </w:p>
+    <w:p>
+      <w:pPr>
+        <w:pStyle w:val="NoSpacing"/>
+        <w:rPr>
+          <w:rFonts w:ascii="Consolas" w:hAnsi="Consolas"/>
+          <w:sz w:val="22"/>
+          <w:szCs w:val="22"/>
+          <w:lang w:val="en-US"/>
+        </w:rPr>
+      </w:pPr>
+      <w:r>
+        <w:rPr>
+          <w:rFonts w:ascii="Consolas" w:hAnsi="Consolas"/>
+          <w:sz w:val="22"/>
+          <w:szCs w:val="22"/>
+          <w:lang w:val="en-US"/>
+        </w:rPr>
+        <w:t xml:space="preserve">        Port (</w:t>
+      </w:r>
+    </w:p>
+    <w:p>
+      <w:pPr>
+        <w:pStyle w:val="NoSpacing"/>
+        <w:rPr>
+          <w:rFonts w:ascii="Consolas" w:hAnsi="Consolas"/>
+          <w:sz w:val="22"/>
+          <w:szCs w:val="22"/>
+          <w:lang w:val="en-US"/>
+        </w:rPr>
+      </w:pPr>
+      <w:r>
+        <w:rPr>
+          <w:rFonts w:ascii="Consolas" w:hAnsi="Consolas"/>
+          <w:sz w:val="22"/>
+          <w:szCs w:val="22"/>
+          <w:lang w:val="en-US"/>
+        </w:rPr>
+        <w:t xml:space="preserve">            A: in STD_LOGIC;</w:t>
+      </w:r>
+    </w:p>
+    <w:p>
+      <w:pPr>
+        <w:pStyle w:val="NoSpacing"/>
+        <w:rPr>
+          <w:rFonts w:ascii="Consolas" w:hAnsi="Consolas"/>
+          <w:sz w:val="22"/>
+          <w:szCs w:val="22"/>
+          <w:lang w:val="en-US"/>
+        </w:rPr>
+      </w:pPr>
+      <w:r>
+        <w:rPr>
+          <w:rFonts w:ascii="Consolas" w:hAnsi="Consolas"/>
+          <w:sz w:val="22"/>
+          <w:szCs w:val="22"/>
+          <w:lang w:val="en-US"/>
+        </w:rPr>
+        <w:t xml:space="preserve">            B: in STD_LOGIC;</w:t>
+      </w:r>
+    </w:p>
+    <w:p>
+      <w:pPr>
+        <w:pStyle w:val="NoSpacing"/>
+        <w:rPr>
+          <w:rFonts w:ascii="Consolas" w:hAnsi="Consolas"/>
+          <w:sz w:val="22"/>
+          <w:szCs w:val="22"/>
+          <w:lang w:val="en-US"/>
+        </w:rPr>
+      </w:pPr>
+      <w:r>
+        <w:rPr>
+          <w:rFonts w:ascii="Consolas" w:hAnsi="Consolas"/>
+          <w:sz w:val="22"/>
+          <w:szCs w:val="22"/>
+          <w:lang w:val="en-US"/>
+        </w:rPr>
+        <w:t xml:space="preserve">            C: in STD_LOGIC;</w:t>
+      </w:r>
+    </w:p>
+    <w:p>
+      <w:pPr>
+        <w:pStyle w:val="NoSpacing"/>
+        <w:rPr>
+          <w:rFonts w:ascii="Consolas" w:hAnsi="Consolas"/>
+          <w:sz w:val="22"/>
+          <w:szCs w:val="22"/>
+          <w:lang w:val="en-US"/>
+        </w:rPr>
+      </w:pPr>
+      <w:r>
+        <w:rPr>
+          <w:rFonts w:ascii="Consolas" w:hAnsi="Consolas"/>
+          <w:sz w:val="22"/>
+          <w:szCs w:val="22"/>
+          <w:lang w:val="en-US"/>
+        </w:rPr>
+        <w:t xml:space="preserve">            D: in STD_LOGIC;</w:t>
+      </w:r>
+    </w:p>
+    <w:p>
+      <w:pPr>
+        <w:pStyle w:val="NoSpacing"/>
+        <w:rPr>
+          <w:rFonts w:ascii="Consolas" w:hAnsi="Consolas"/>
+          <w:sz w:val="22"/>
+          <w:szCs w:val="22"/>
+          <w:lang w:val="en-US"/>
+        </w:rPr>
+      </w:pPr>
+      <w:r>
+        <w:rPr>
+          <w:rFonts w:ascii="Consolas" w:hAnsi="Consolas"/>
+          <w:sz w:val="22"/>
+          <w:szCs w:val="22"/>
+          <w:lang w:val="en-US"/>
+        </w:rPr>
+        <w:t xml:space="preserve">            OUTPUT: out STD_LOGIC</w:t>
+      </w:r>
+    </w:p>
+    <w:p>
+      <w:pPr>
+        <w:pStyle w:val="NoSpacing"/>
+        <w:rPr>
+          <w:rFonts w:ascii="Consolas" w:hAnsi="Consolas"/>
+          <w:sz w:val="22"/>
+          <w:szCs w:val="22"/>
+          <w:lang w:val="en-US"/>
+        </w:rPr>
+      </w:pPr>
+      <w:r>
+        <w:rPr>
+          <w:rFonts w:ascii="Consolas" w:hAnsi="Consolas"/>
+          <w:sz w:val="22"/>
+          <w:szCs w:val="22"/>
+          <w:lang w:val="en-US"/>
+        </w:rPr>
+        <w:t xml:space="preserve">        );</w:t>
+      </w:r>
+    </w:p>
+    <w:p>
+      <w:pPr>
+        <w:pStyle w:val="NoSpacing"/>
+        <w:rPr>
+          <w:rFonts w:ascii="Consolas" w:hAnsi="Consolas"/>
+          <w:sz w:val="22"/>
+          <w:szCs w:val="22"/>
+          <w:lang w:val="en-US"/>
+        </w:rPr>
+      </w:pPr>
+      <w:r>
+        <w:rPr>
+          <w:rFonts w:ascii="Consolas" w:hAnsi="Consolas"/>
+          <w:sz w:val="22"/>
+          <w:szCs w:val="22"/>
+          <w:lang w:val="en-US"/>
+        </w:rPr>
+        <w:t xml:space="preserve">    end component;</w:t>
+      </w:r>
+    </w:p>
+    <w:p>
+      <w:pPr>
+        <w:pStyle w:val="NoSpacing"/>
+        <w:rPr>
+          <w:rFonts w:ascii="Consolas" w:hAnsi="Consolas"/>
+          <w:sz w:val="22"/>
+          <w:szCs w:val="22"/>
+          <w:lang w:val="en-US"/>
+        </w:rPr>
+      </w:pPr>
+    </w:p>
+    <w:p>
+      <w:pPr>
+        <w:pStyle w:val="NoSpacing"/>
+        <w:rPr>
+          <w:rFonts w:ascii="Consolas" w:hAnsi="Consolas"/>
+          <w:sz w:val="22"/>
+          <w:szCs w:val="22"/>
+          <w:lang w:val="en-US"/>
+        </w:rPr>
+      </w:pPr>
+      <w:r>
+        <w:rPr>
+          <w:rFonts w:ascii="Consolas" w:hAnsi="Consolas"/>
+          <w:sz w:val="22"/>
+          <w:szCs w:val="22"/>
+          <w:lang w:val="en-US"/>
+        </w:rPr>
+        <w:t xml:space="preserve">    component NAO22</w:t>
+      </w:r>
+    </w:p>
+    <w:p>
+      <w:pPr>
+        <w:pStyle w:val="NoSpacing"/>
+        <w:rPr>
+          <w:rFonts w:ascii="Consolas" w:hAnsi="Consolas"/>
+          <w:sz w:val="22"/>
+          <w:szCs w:val="22"/>
+          <w:lang w:val="en-US"/>
+        </w:rPr>
+      </w:pPr>
+      <w:r>
+        <w:rPr>
+          <w:rFonts w:ascii="Consolas" w:hAnsi="Consolas"/>
+          <w:sz w:val="22"/>
+          <w:szCs w:val="22"/>
+          <w:lang w:val="en-US"/>
+        </w:rPr>
+        <w:t xml:space="preserve">        Port ( </w:t>
+      </w:r>
+    </w:p>
+    <w:p>
+      <w:pPr>
+        <w:pStyle w:val="NoSpacing"/>
+        <w:rPr>
+          <w:rFonts w:ascii="Consolas" w:hAnsi="Consolas"/>
+          <w:sz w:val="22"/>
+          <w:szCs w:val="22"/>
+          <w:lang w:val="en-US"/>
+        </w:rPr>
+      </w:pPr>
+      <w:r>
+        <w:rPr>
+          <w:rFonts w:ascii="Consolas" w:hAnsi="Consolas"/>
+          <w:sz w:val="22"/>
+          <w:szCs w:val="22"/>
+          <w:lang w:val="en-US"/>
+        </w:rPr>
+        <w:t xml:space="preserve">            A: in STD_LOGIC;</w:t>
+      </w:r>
+    </w:p>
+    <w:p>
+      <w:pPr>
+        <w:pStyle w:val="NoSpacing"/>
+        <w:rPr>
+          <w:rFonts w:ascii="Consolas" w:hAnsi="Consolas"/>
+          <w:sz w:val="22"/>
+          <w:szCs w:val="22"/>
+          <w:lang w:val="en-US"/>
+        </w:rPr>
+      </w:pPr>
+      <w:r>
+        <w:rPr>
+          <w:rFonts w:ascii="Consolas" w:hAnsi="Consolas"/>
+          <w:sz w:val="22"/>
+          <w:szCs w:val="22"/>
+          <w:lang w:val="en-US"/>
+        </w:rPr>
+        <w:t xml:space="preserve">            B: in STD_LOGIC;</w:t>
+      </w:r>
+    </w:p>
+    <w:p>
+      <w:pPr>
+        <w:pStyle w:val="NoSpacing"/>
+        <w:rPr>
+          <w:rFonts w:ascii="Consolas" w:hAnsi="Consolas"/>
+          <w:sz w:val="22"/>
+          <w:szCs w:val="22"/>
+          <w:lang w:val="en-US"/>
+        </w:rPr>
+      </w:pPr>
+      <w:r>
+        <w:rPr>
+          <w:rFonts w:ascii="Consolas" w:hAnsi="Consolas"/>
+          <w:sz w:val="22"/>
+          <w:szCs w:val="22"/>
+          <w:lang w:val="en-US"/>
+        </w:rPr>
+        <w:t xml:space="preserve">            C: in STD_LOGIC;</w:t>
+      </w:r>
+    </w:p>
+    <w:p>
+      <w:pPr>
+        <w:pStyle w:val="NoSpacing"/>
+        <w:rPr>
+          <w:rFonts w:ascii="Consolas" w:hAnsi="Consolas"/>
+          <w:sz w:val="22"/>
+          <w:szCs w:val="22"/>
+          <w:lang w:val="en-US"/>
+        </w:rPr>
+      </w:pPr>
+      <w:r>
+        <w:rPr>
+          <w:rFonts w:ascii="Consolas" w:hAnsi="Consolas"/>
+          <w:sz w:val="22"/>
+          <w:szCs w:val="22"/>
+          <w:lang w:val="en-US"/>
+        </w:rPr>
+        <w:t xml:space="preserve">            D: in STD_LOGIC;</w:t>
+      </w:r>
+    </w:p>
+    <w:p>
+      <w:pPr>
+        <w:pStyle w:val="NoSpacing"/>
+        <w:rPr>
+          <w:rFonts w:ascii="Consolas" w:hAnsi="Consolas"/>
+          <w:sz w:val="22"/>
+          <w:szCs w:val="22"/>
+          <w:lang w:val="en-US"/>
+        </w:rPr>
+      </w:pPr>
+      <w:r>
+        <w:rPr>
+          <w:rFonts w:ascii="Consolas" w:hAnsi="Consolas"/>
+          <w:sz w:val="22"/>
+          <w:szCs w:val="22"/>
+          <w:lang w:val="en-US"/>
+        </w:rPr>
+        <w:t xml:space="preserve">            OUTPUT: out STD_LOGIC</w:t>
+      </w:r>
+    </w:p>
+    <w:p>
+      <w:pPr>
+        <w:pStyle w:val="NoSpacing"/>
+        <w:rPr>
+          <w:rFonts w:ascii="Consolas" w:hAnsi="Consolas"/>
+          <w:sz w:val="22"/>
+          <w:szCs w:val="22"/>
+          <w:lang w:val="en-US"/>
+        </w:rPr>
+      </w:pPr>
+      <w:r>
+        <w:rPr>
+          <w:rFonts w:ascii="Consolas" w:hAnsi="Consolas"/>
+          <w:sz w:val="22"/>
+          <w:szCs w:val="22"/>
+          <w:lang w:val="en-US"/>
+        </w:rPr>
+        <w:t xml:space="preserve">        );</w:t>
+      </w:r>
+    </w:p>
+    <w:p>
+      <w:pPr>
+        <w:pStyle w:val="NoSpacing"/>
+        <w:rPr>
+          <w:rFonts w:ascii="Consolas" w:hAnsi="Consolas"/>
+          <w:sz w:val="22"/>
+          <w:szCs w:val="22"/>
+          <w:lang w:val="en-US"/>
+        </w:rPr>
+      </w:pPr>
+      <w:r>
+        <w:rPr>
+          <w:rFonts w:ascii="Consolas" w:hAnsi="Consolas"/>
+          <w:sz w:val="22"/>
+          <w:szCs w:val="22"/>
+          <w:lang w:val="en-US"/>
+        </w:rPr>
+        <w:t xml:space="preserve">    end component;</w:t>
+      </w:r>
+    </w:p>
+    <w:p>
+      <w:pPr>
+        <w:pStyle w:val="NoSpacing"/>
+        <w:rPr>
+          <w:rFonts w:ascii="Consolas" w:hAnsi="Consolas"/>
+          <w:sz w:val="22"/>
+          <w:szCs w:val="22"/>
+          <w:lang w:val="en-US"/>
+        </w:rPr>
+      </w:pPr>
+    </w:p>
+    <w:p>
+      <w:pPr>
+        <w:pStyle w:val="NoSpacing"/>
+        <w:rPr>
+          <w:rFonts w:ascii="Consolas" w:hAnsi="Consolas"/>
+          <w:sz w:val="22"/>
+          <w:szCs w:val="22"/>
+          <w:lang w:val="en-US"/>
+        </w:rPr>
+      </w:pPr>
+      <w:r>
+        <w:rPr>
+          <w:rFonts w:ascii="Consolas" w:hAnsi="Consolas"/>
+          <w:sz w:val="22"/>
+          <w:szCs w:val="22"/>
+          <w:lang w:val="en-US"/>
+        </w:rPr>
+        <w:t xml:space="preserve">    signal first_no3a2, second_no3a2: STD_LOGIC;</w:t>
+      </w:r>
+    </w:p>
+    <w:p>
+      <w:pPr>
+        <w:pStyle w:val="NoSpacing"/>
+        <w:rPr>
+          <w:rFonts w:ascii="Consolas" w:hAnsi="Consolas"/>
+          <w:sz w:val="22"/>
+          <w:szCs w:val="22"/>
+          <w:lang w:val="en-US"/>
+        </w:rPr>
+      </w:pPr>
+      <w:r>
+        <w:rPr>
+          <w:rFonts w:ascii="Consolas" w:hAnsi="Consolas"/>
+          <w:sz w:val="22"/>
+          <w:szCs w:val="22"/>
+          <w:lang w:val="en-US"/>
+        </w:rPr>
+        <w:t xml:space="preserve">    signal first_ex2: STD_LOGIC;</w:t>
+      </w:r>
+    </w:p>
+    <w:p>
+      <w:pPr>
+        <w:pStyle w:val="NoSpacing"/>
+        <w:rPr>
+          <w:rFonts w:ascii="Consolas" w:hAnsi="Consolas"/>
+          <w:sz w:val="22"/>
+          <w:szCs w:val="22"/>
+          <w:lang w:val="en-US"/>
+        </w:rPr>
+      </w:pPr>
+      <w:r>
+        <w:rPr>
+          <w:rFonts w:ascii="Consolas" w:hAnsi="Consolas"/>
+          <w:sz w:val="22"/>
+          <w:szCs w:val="22"/>
+          <w:lang w:val="en-US"/>
+        </w:rPr>
+        <w:t xml:space="preserve">    signal first_noa3: STD_LOGIC;</w:t>
+      </w:r>
+    </w:p>
+    <w:p>
+      <w:pPr>
+        <w:pStyle w:val="NoSpacing"/>
+        <w:rPr>
+          <w:rFonts w:ascii="Consolas" w:hAnsi="Consolas"/>
+          <w:sz w:val="22"/>
+          <w:szCs w:val="22"/>
+          <w:lang w:val="en-US"/>
+        </w:rPr>
+      </w:pPr>
+      <w:r>
+        <w:rPr>
+          <w:rFonts w:ascii="Consolas" w:hAnsi="Consolas"/>
+          <w:sz w:val="22"/>
+          <w:szCs w:val="22"/>
+          <w:lang w:val="en-US"/>
+        </w:rPr>
+        <w:t xml:space="preserve">    signal first_nao22: STD_LOGIC;</w:t>
+      </w:r>
+    </w:p>
+    <w:p>
+      <w:pPr>
+        <w:pStyle w:val="NoSpacing"/>
+        <w:rPr>
+          <w:rFonts w:ascii="Consolas" w:hAnsi="Consolas"/>
+          <w:sz w:val="22"/>
+          <w:szCs w:val="22"/>
+          <w:lang w:val="en-US"/>
+        </w:rPr>
+      </w:pPr>
+      <w:r>
+        <w:rPr>
+          <w:rFonts w:ascii="Consolas" w:hAnsi="Consolas"/>
+          <w:sz w:val="22"/>
+          <w:szCs w:val="22"/>
+          <w:lang w:val="en-US"/>
+        </w:rPr>
+        <w:t xml:space="preserve">    signal N_X2, N_X4, n_first_noa3, N_X1: STD_LOGIC;</w:t>
+      </w:r>
+    </w:p>
+    <w:p>
+      <w:pPr>
+        <w:pStyle w:val="NoSpacing"/>
+        <w:rPr>
+          <w:rFonts w:ascii="Consolas" w:hAnsi="Consolas"/>
+          <w:sz w:val="22"/>
+          <w:szCs w:val="22"/>
+          <w:lang w:val="en-US"/>
+        </w:rPr>
+      </w:pPr>
+      <w:r>
+        <w:rPr>
+          <w:rFonts w:ascii="Consolas" w:hAnsi="Consolas"/>
+          <w:sz w:val="22"/>
+          <w:szCs w:val="22"/>
+          <w:lang w:val="en-US"/>
+        </w:rPr>
+        <w:t>begin</w:t>
+      </w:r>
+    </w:p>
+    <w:p>
+      <w:pPr>
+        <w:pStyle w:val="NoSpacing"/>
+        <w:rPr>
+          <w:rFonts w:ascii="Consolas" w:hAnsi="Consolas"/>
+          <w:sz w:val="22"/>
+          <w:szCs w:val="22"/>
+          <w:lang w:val="en-US"/>
+        </w:rPr>
+      </w:pPr>
+      <w:r>
+        <w:rPr>
+          <w:rFonts w:ascii="Consolas" w:hAnsi="Consolas"/>
+          <w:sz w:val="22"/>
+          <w:szCs w:val="22"/>
+          <w:lang w:val="en-US"/>
+        </w:rPr>
+        <w:t xml:space="preserve">    N_X2 &lt;= not X2;</w:t>
+      </w:r>
+    </w:p>
+    <w:p>
+      <w:pPr>
+        <w:pStyle w:val="NoSpacing"/>
+        <w:rPr>
+          <w:rFonts w:ascii="Consolas" w:hAnsi="Consolas"/>
+          <w:sz w:val="22"/>
+          <w:szCs w:val="22"/>
+          <w:lang w:val="en-US"/>
+        </w:rPr>
+      </w:pPr>
+      <w:r>
+        <w:rPr>
+          <w:rFonts w:ascii="Consolas" w:hAnsi="Consolas"/>
+          <w:sz w:val="22"/>
+          <w:szCs w:val="22"/>
+          <w:lang w:val="en-US"/>
+        </w:rPr>
+        <w:t xml:space="preserve">    N_X4 &lt;= not X4;</w:t>
+      </w:r>
+    </w:p>
+    <w:p>
+      <w:pPr>
+        <w:pStyle w:val="NoSpacing"/>
+        <w:rPr>
+          <w:rFonts w:ascii="Consolas" w:hAnsi="Consolas"/>
+          <w:sz w:val="22"/>
+          <w:szCs w:val="22"/>
+          <w:lang w:val="en-US"/>
+        </w:rPr>
+      </w:pPr>
+      <w:r>
+        <w:rPr>
+          <w:rFonts w:ascii="Consolas" w:hAnsi="Consolas"/>
+          <w:sz w:val="22"/>
+          <w:szCs w:val="22"/>
+          <w:lang w:val="en-US"/>
+        </w:rPr>
+        <w:t xml:space="preserve">    n_first_noa3 &lt;= not first_noa3;</w:t>
+      </w:r>
+    </w:p>
+    <w:p>
+      <w:pPr>
+        <w:pStyle w:val="NoSpacing"/>
+        <w:rPr>
+          <w:rFonts w:ascii="Consolas" w:hAnsi="Consolas"/>
+          <w:sz w:val="22"/>
+          <w:szCs w:val="22"/>
+          <w:lang w:val="en-US"/>
+        </w:rPr>
+      </w:pPr>
+      <w:r>
+        <w:rPr>
+          <w:rFonts w:ascii="Consolas" w:hAnsi="Consolas"/>
+          <w:sz w:val="22"/>
+          <w:szCs w:val="22"/>
+          <w:lang w:val="en-US"/>
+        </w:rPr>
+        <w:t xml:space="preserve">    N_X1 &lt;= not X1;</w:t>
+      </w:r>
+    </w:p>
+    <w:p>
+      <w:pPr>
+        <w:pStyle w:val="NoSpacing"/>
+        <w:rPr>
+          <w:rFonts w:ascii="Consolas" w:hAnsi="Consolas"/>
+          <w:sz w:val="22"/>
+          <w:szCs w:val="22"/>
+          <w:lang w:val="en-US"/>
+        </w:rPr>
+      </w:pPr>
+    </w:p>
+    <w:p>
+      <w:pPr>
+        <w:pStyle w:val="NoSpacing"/>
+        <w:rPr>
+          <w:rFonts w:ascii="Consolas" w:hAnsi="Consolas"/>
+          <w:sz w:val="22"/>
+          <w:szCs w:val="22"/>
+          <w:lang w:val="en-US"/>
+        </w:rPr>
+      </w:pPr>
+      <w:r>
+        <w:rPr>
+          <w:rFonts w:ascii="Consolas" w:hAnsi="Consolas"/>
+          <w:sz w:val="22"/>
+          <w:szCs w:val="22"/>
+          <w:lang w:val="en-US"/>
+        </w:rPr>
+        <w:t xml:space="preserve">    first_no3a2_instance: NO3A2 port map(</w:t>
+      </w:r>
+    </w:p>
+    <w:p>
+      <w:pPr>
+        <w:pStyle w:val="NoSpacing"/>
+        <w:rPr>
+          <w:rFonts w:ascii="Consolas" w:hAnsi="Consolas"/>
+          <w:sz w:val="22"/>
+          <w:szCs w:val="22"/>
+          <w:lang w:val="en-US"/>
+        </w:rPr>
+      </w:pPr>
+      <w:r>
+        <w:rPr>
+          <w:rFonts w:ascii="Consolas" w:hAnsi="Consolas"/>
+          <w:sz w:val="22"/>
+          <w:szCs w:val="22"/>
+          <w:lang w:val="en-US"/>
+        </w:rPr>
+        <w:t xml:space="preserve">        A =&gt; X3,</w:t>
+      </w:r>
+    </w:p>
+    <w:p>
+      <w:pPr>
+        <w:pStyle w:val="NoSpacing"/>
+        <w:rPr>
+          <w:rFonts w:ascii="Consolas" w:hAnsi="Consolas"/>
+          <w:sz w:val="22"/>
+          <w:szCs w:val="22"/>
+          <w:lang w:val="en-US"/>
+        </w:rPr>
+      </w:pPr>
+      <w:r>
+        <w:rPr>
+          <w:rFonts w:ascii="Consolas" w:hAnsi="Consolas"/>
+          <w:sz w:val="22"/>
+          <w:szCs w:val="22"/>
+          <w:lang w:val="en-US"/>
+        </w:rPr>
+        <w:t xml:space="preserve">        B =&gt; N_X2,</w:t>
+      </w:r>
+    </w:p>
+    <w:p>
+      <w:pPr>
+        <w:pStyle w:val="NoSpacing"/>
+        <w:rPr>
+          <w:rFonts w:ascii="Consolas" w:hAnsi="Consolas"/>
+          <w:sz w:val="22"/>
+          <w:szCs w:val="22"/>
+          <w:lang w:val="en-US"/>
+        </w:rPr>
+      </w:pPr>
+      <w:r>
+        <w:rPr>
+          <w:rFonts w:ascii="Consolas" w:hAnsi="Consolas"/>
+          <w:sz w:val="22"/>
+          <w:szCs w:val="22"/>
+          <w:lang w:val="en-US"/>
+        </w:rPr>
+        <w:t xml:space="preserve">        C =&gt; N_X4,</w:t>
+      </w:r>
+    </w:p>
+    <w:p>
+      <w:pPr>
+        <w:pStyle w:val="NoSpacing"/>
+        <w:rPr>
+          <w:rFonts w:ascii="Consolas" w:hAnsi="Consolas"/>
+          <w:sz w:val="22"/>
+          <w:szCs w:val="22"/>
+          <w:lang w:val="en-US"/>
+        </w:rPr>
+      </w:pPr>
+      <w:r>
+        <w:rPr>
+          <w:rFonts w:ascii="Consolas" w:hAnsi="Consolas"/>
+          <w:sz w:val="22"/>
+          <w:szCs w:val="22"/>
+          <w:lang w:val="en-US"/>
+        </w:rPr>
+        <w:t xml:space="preserve">        D =&gt; X1,</w:t>
+      </w:r>
+    </w:p>
+    <w:p>
+      <w:pPr>
+        <w:pStyle w:val="NoSpacing"/>
+        <w:rPr>
+          <w:rFonts w:ascii="Consolas" w:hAnsi="Consolas"/>
+          <w:sz w:val="22"/>
+          <w:szCs w:val="22"/>
+          <w:lang w:val="en-US"/>
+        </w:rPr>
+      </w:pPr>
+      <w:r>
+        <w:rPr>
+          <w:rFonts w:ascii="Consolas" w:hAnsi="Consolas"/>
+          <w:sz w:val="22"/>
+          <w:szCs w:val="22"/>
+          <w:lang w:val="en-US"/>
+        </w:rPr>
+        <w:t xml:space="preserve">        OUTPUT =&gt; first_no3a2</w:t>
+      </w:r>
+    </w:p>
+    <w:p>
+      <w:pPr>
+        <w:pStyle w:val="NoSpacing"/>
+        <w:rPr>
+          <w:rFonts w:ascii="Consolas" w:hAnsi="Consolas"/>
+          <w:sz w:val="22"/>
+          <w:szCs w:val="22"/>
+          <w:lang w:val="en-US"/>
+        </w:rPr>
+      </w:pPr>
+      <w:r>
+        <w:rPr>
+          <w:rFonts w:ascii="Consolas" w:hAnsi="Consolas"/>
+          <w:sz w:val="22"/>
+          <w:szCs w:val="22"/>
+          <w:lang w:val="en-US"/>
+        </w:rPr>
+        <w:t xml:space="preserve">    );</w:t>
+      </w:r>
+    </w:p>
+    <w:p>
+      <w:pPr>
+        <w:pStyle w:val="NoSpacing"/>
+        <w:rPr>
+          <w:rFonts w:ascii="Consolas" w:hAnsi="Consolas"/>
+          <w:sz w:val="22"/>
+          <w:szCs w:val="22"/>
+          <w:lang w:val="en-US"/>
+        </w:rPr>
+      </w:pPr>
+      <w:r>
+        <w:rPr>
+          <w:rFonts w:ascii="Consolas" w:hAnsi="Consolas"/>
+          <w:sz w:val="22"/>
+          <w:szCs w:val="22"/>
+          <w:lang w:val="en-US"/>
+        </w:rPr>
+        <w:t xml:space="preserve">    </w:t>
+      </w:r>
+    </w:p>
+    <w:p>
+      <w:pPr>
+        <w:pStyle w:val="NoSpacing"/>
+        <w:rPr>
+          <w:rFonts w:ascii="Consolas" w:hAnsi="Consolas"/>
+          <w:sz w:val="22"/>
+          <w:szCs w:val="22"/>
+          <w:lang w:val="en-US"/>
+        </w:rPr>
+      </w:pPr>
+      <w:r>
+        <w:rPr>
+          <w:rFonts w:ascii="Consolas" w:hAnsi="Consolas"/>
+          <w:sz w:val="22"/>
+          <w:szCs w:val="22"/>
+          <w:lang w:val="en-US"/>
+        </w:rPr>
+        <w:t xml:space="preserve">    ex2_instance: EX2 port map(</w:t>
+      </w:r>
+    </w:p>
+    <w:p>
+      <w:pPr>
+        <w:pStyle w:val="NoSpacing"/>
+        <w:rPr>
+          <w:rFonts w:ascii="Consolas" w:hAnsi="Consolas"/>
+          <w:sz w:val="22"/>
+          <w:szCs w:val="22"/>
+          <w:lang w:val="en-US"/>
+        </w:rPr>
+      </w:pPr>
+      <w:r>
+        <w:rPr>
+          <w:rFonts w:ascii="Consolas" w:hAnsi="Consolas"/>
+          <w:sz w:val="22"/>
+          <w:szCs w:val="22"/>
+          <w:lang w:val="en-US"/>
+        </w:rPr>
+        <w:t xml:space="preserve">        A =&gt; X4,</w:t>
+      </w:r>
+    </w:p>
+    <w:p>
+      <w:pPr>
+        <w:pStyle w:val="NoSpacing"/>
+        <w:rPr>
+          <w:rFonts w:ascii="Consolas" w:hAnsi="Consolas"/>
+          <w:sz w:val="22"/>
+          <w:szCs w:val="22"/>
+          <w:lang w:val="en-US"/>
+        </w:rPr>
+      </w:pPr>
+      <w:r>
+        <w:rPr>
+          <w:rFonts w:ascii="Consolas" w:hAnsi="Consolas"/>
+          <w:sz w:val="22"/>
+          <w:szCs w:val="22"/>
+          <w:lang w:val="en-US"/>
+        </w:rPr>
+        <w:t xml:space="preserve">        B =&gt; X1,</w:t>
+      </w:r>
+    </w:p>
+    <w:p>
+      <w:pPr>
+        <w:pStyle w:val="NoSpacing"/>
+        <w:rPr>
+          <w:rFonts w:ascii="Consolas" w:hAnsi="Consolas"/>
+          <w:sz w:val="22"/>
+          <w:szCs w:val="22"/>
+          <w:lang w:val="en-US"/>
+        </w:rPr>
+      </w:pPr>
+      <w:r>
+        <w:rPr>
+          <w:rFonts w:ascii="Consolas" w:hAnsi="Consolas"/>
+          <w:sz w:val="22"/>
+          <w:szCs w:val="22"/>
+          <w:lang w:val="en-US"/>
+        </w:rPr>
+        <w:t xml:space="preserve">        OUTPUT =&gt; first_ex2</w:t>
+      </w:r>
+    </w:p>
+    <w:p>
+      <w:pPr>
+        <w:pStyle w:val="NoSpacing"/>
+        <w:rPr>
+          <w:rFonts w:ascii="Consolas" w:hAnsi="Consolas"/>
+          <w:sz w:val="22"/>
+          <w:szCs w:val="22"/>
+          <w:lang w:val="en-US"/>
+        </w:rPr>
+      </w:pPr>
+      <w:r>
+        <w:rPr>
+          <w:rFonts w:ascii="Consolas" w:hAnsi="Consolas"/>
+          <w:sz w:val="22"/>
+          <w:szCs w:val="22"/>
+          <w:lang w:val="en-US"/>
+        </w:rPr>
+        <w:t xml:space="preserve">    );</w:t>
+      </w:r>
+    </w:p>
+    <w:p>
+      <w:pPr>
+        <w:pStyle w:val="NoSpacing"/>
+        <w:rPr>
+          <w:rFonts w:ascii="Consolas" w:hAnsi="Consolas"/>
+          <w:sz w:val="22"/>
+          <w:szCs w:val="22"/>
+          <w:lang w:val="en-US"/>
+        </w:rPr>
+      </w:pPr>
+      <w:r>
+        <w:rPr>
+          <w:rFonts w:ascii="Consolas" w:hAnsi="Consolas"/>
+          <w:sz w:val="22"/>
+          <w:szCs w:val="22"/>
+          <w:lang w:val="en-US"/>
+        </w:rPr>
+        <w:t xml:space="preserve">    </w:t>
+      </w:r>
+    </w:p>
+    <w:p>
+      <w:pPr>
+        <w:pStyle w:val="NoSpacing"/>
+        <w:rPr>
+          <w:rFonts w:ascii="Consolas" w:hAnsi="Consolas"/>
+          <w:sz w:val="22"/>
+          <w:szCs w:val="22"/>
+          <w:lang w:val="en-US"/>
+        </w:rPr>
+      </w:pPr>
+      <w:r>
+        <w:rPr>
+          <w:rFonts w:ascii="Consolas" w:hAnsi="Consolas"/>
+          <w:sz w:val="22"/>
+          <w:szCs w:val="22"/>
+          <w:lang w:val="en-US"/>
+        </w:rPr>
+        <w:t xml:space="preserve">    noa3_instance: NOA3 port map(</w:t>
+      </w:r>
+    </w:p>
+    <w:p>
+      <w:pPr>
+        <w:pStyle w:val="NoSpacing"/>
+        <w:rPr>
+          <w:rFonts w:ascii="Consolas" w:hAnsi="Consolas"/>
+          <w:sz w:val="22"/>
+          <w:szCs w:val="22"/>
+          <w:lang w:val="en-US"/>
+        </w:rPr>
+      </w:pPr>
+      <w:r>
+        <w:rPr>
+          <w:rFonts w:ascii="Consolas" w:hAnsi="Consolas"/>
+          <w:sz w:val="22"/>
+          <w:szCs w:val="22"/>
+          <w:lang w:val="en-US"/>
+        </w:rPr>
+        <w:t xml:space="preserve">        A =&gt; first_no3a2,</w:t>
+      </w:r>
+    </w:p>
+    <w:p>
+      <w:pPr>
+        <w:pStyle w:val="NoSpacing"/>
+        <w:rPr>
+          <w:rFonts w:ascii="Consolas" w:hAnsi="Consolas"/>
+          <w:sz w:val="22"/>
+          <w:szCs w:val="22"/>
+          <w:lang w:val="en-US"/>
+        </w:rPr>
+      </w:pPr>
+      <w:r>
+        <w:rPr>
+          <w:rFonts w:ascii="Consolas" w:hAnsi="Consolas"/>
+          <w:sz w:val="22"/>
+          <w:szCs w:val="22"/>
+          <w:lang w:val="en-US"/>
+        </w:rPr>
+        <w:lastRenderedPageBreak/>
+        <w:t xml:space="preserve">        B =&gt; first_ex2,</w:t>
+      </w:r>
+    </w:p>
+    <w:p>
+      <w:pPr>
+        <w:pStyle w:val="NoSpacing"/>
+        <w:rPr>
+          <w:rFonts w:ascii="Consolas" w:hAnsi="Consolas"/>
+          <w:sz w:val="22"/>
+          <w:szCs w:val="22"/>
+          <w:lang w:val="en-US"/>
+        </w:rPr>
+      </w:pPr>
+      <w:r>
+        <w:rPr>
+          <w:rFonts w:ascii="Consolas" w:hAnsi="Consolas"/>
+          <w:sz w:val="22"/>
+          <w:szCs w:val="22"/>
+          <w:lang w:val="en-US"/>
+        </w:rPr>
+        <w:t xml:space="preserve">        C =&gt; X3,</w:t>
+      </w:r>
+    </w:p>
+    <w:p>
+      <w:pPr>
+        <w:pStyle w:val="NoSpacing"/>
+        <w:rPr>
+          <w:rFonts w:ascii="Consolas" w:hAnsi="Consolas"/>
+          <w:sz w:val="22"/>
+          <w:szCs w:val="22"/>
+          <w:lang w:val="en-US"/>
+        </w:rPr>
+      </w:pPr>
+      <w:r>
+        <w:rPr>
+          <w:rFonts w:ascii="Consolas" w:hAnsi="Consolas"/>
+          <w:sz w:val="22"/>
+          <w:szCs w:val="22"/>
+          <w:lang w:val="en-US"/>
+        </w:rPr>
+        <w:t xml:space="preserve">        D =&gt; N_X2,</w:t>
+      </w:r>
+    </w:p>
+    <w:p>
+      <w:pPr>
+        <w:pStyle w:val="NoSpacing"/>
+        <w:rPr>
+          <w:rFonts w:ascii="Consolas" w:hAnsi="Consolas"/>
+          <w:sz w:val="22"/>
+          <w:szCs w:val="22"/>
+          <w:lang w:val="en-US"/>
+        </w:rPr>
+      </w:pPr>
+      <w:r>
+        <w:rPr>
+          <w:rFonts w:ascii="Consolas" w:hAnsi="Consolas"/>
+          <w:sz w:val="22"/>
+          <w:szCs w:val="22"/>
+          <w:lang w:val="en-US"/>
+        </w:rPr>
+        <w:t xml:space="preserve">        OUTPUT =&gt; first_noa3</w:t>
+      </w:r>
+    </w:p>
+    <w:p>
+      <w:pPr>
+        <w:pStyle w:val="NoSpacing"/>
+        <w:rPr>
+          <w:rFonts w:ascii="Consolas" w:hAnsi="Consolas"/>
+          <w:sz w:val="22"/>
+          <w:szCs w:val="22"/>
+          <w:lang w:val="en-US"/>
+        </w:rPr>
+      </w:pPr>
+      <w:r>
+        <w:rPr>
+          <w:rFonts w:ascii="Consolas" w:hAnsi="Consolas"/>
+          <w:sz w:val="22"/>
+          <w:szCs w:val="22"/>
+          <w:lang w:val="en-US"/>
+        </w:rPr>
+        <w:t xml:space="preserve">    );</w:t>
+      </w:r>
+    </w:p>
+    <w:p>
+      <w:pPr>
+        <w:pStyle w:val="NoSpacing"/>
+        <w:rPr>
+          <w:rFonts w:ascii="Consolas" w:hAnsi="Consolas"/>
+          <w:sz w:val="22"/>
+          <w:szCs w:val="22"/>
+          <w:lang w:val="en-US"/>
+        </w:rPr>
+      </w:pPr>
+      <w:r>
+        <w:rPr>
+          <w:rFonts w:ascii="Consolas" w:hAnsi="Consolas"/>
+          <w:sz w:val="22"/>
+          <w:szCs w:val="22"/>
+          <w:lang w:val="en-US"/>
+        </w:rPr>
+        <w:t xml:space="preserve">    </w:t>
+      </w:r>
+    </w:p>
+    <w:p>
+      <w:pPr>
+        <w:pStyle w:val="NoSpacing"/>
+        <w:rPr>
+          <w:rFonts w:ascii="Consolas" w:hAnsi="Consolas"/>
+          <w:sz w:val="22"/>
+          <w:szCs w:val="22"/>
+          <w:lang w:val="en-US"/>
+        </w:rPr>
+      </w:pPr>
+      <w:r>
+        <w:rPr>
+          <w:rFonts w:ascii="Consolas" w:hAnsi="Consolas"/>
+          <w:sz w:val="22"/>
+          <w:szCs w:val="22"/>
+          <w:lang w:val="en-US"/>
+        </w:rPr>
+        <w:t xml:space="preserve">    second_no3a2_instance: NO3A2 port map(</w:t>
+      </w:r>
+    </w:p>
+    <w:p>
+      <w:pPr>
+        <w:pStyle w:val="NoSpacing"/>
+        <w:rPr>
+          <w:rFonts w:ascii="Consolas" w:hAnsi="Consolas"/>
+          <w:sz w:val="22"/>
+          <w:szCs w:val="22"/>
+          <w:lang w:val="en-US"/>
+        </w:rPr>
+      </w:pPr>
+      <w:r>
+        <w:rPr>
+          <w:rFonts w:ascii="Consolas" w:hAnsi="Consolas"/>
+          <w:sz w:val="22"/>
+          <w:szCs w:val="22"/>
+          <w:lang w:val="en-US"/>
+        </w:rPr>
+        <w:t xml:space="preserve">        A =&gt; N_X4,</w:t>
+      </w:r>
+    </w:p>
+    <w:p>
+      <w:pPr>
+        <w:pStyle w:val="NoSpacing"/>
+        <w:rPr>
+          <w:rFonts w:ascii="Consolas" w:hAnsi="Consolas"/>
+          <w:sz w:val="22"/>
+          <w:szCs w:val="22"/>
+          <w:lang w:val="en-US"/>
+        </w:rPr>
+      </w:pPr>
+      <w:r>
+        <w:rPr>
+          <w:rFonts w:ascii="Consolas" w:hAnsi="Consolas"/>
+          <w:sz w:val="22"/>
+          <w:szCs w:val="22"/>
+          <w:lang w:val="en-US"/>
+        </w:rPr>
+        <w:t xml:space="preserve">        B =&gt; n_first_noa3,</w:t>
+      </w:r>
+    </w:p>
+    <w:p>
+      <w:pPr>
+        <w:pStyle w:val="NoSpacing"/>
+        <w:rPr>
+          <w:rFonts w:ascii="Consolas" w:hAnsi="Consolas"/>
+          <w:sz w:val="22"/>
+          <w:szCs w:val="22"/>
+          <w:lang w:val="en-US"/>
+        </w:rPr>
+      </w:pPr>
+      <w:r>
+        <w:rPr>
+          <w:rFonts w:ascii="Consolas" w:hAnsi="Consolas"/>
+          <w:sz w:val="22"/>
+          <w:szCs w:val="22"/>
+          <w:lang w:val="en-US"/>
+        </w:rPr>
+        <w:t xml:space="preserve">        C =&gt; N_X2,</w:t>
+      </w:r>
+    </w:p>
+    <w:p>
+      <w:pPr>
+        <w:pStyle w:val="NoSpacing"/>
+        <w:rPr>
+          <w:rFonts w:ascii="Consolas" w:hAnsi="Consolas"/>
+          <w:sz w:val="22"/>
+          <w:szCs w:val="22"/>
+          <w:lang w:val="en-US"/>
+        </w:rPr>
+      </w:pPr>
+      <w:r>
+        <w:rPr>
+          <w:rFonts w:ascii="Consolas" w:hAnsi="Consolas"/>
+          <w:sz w:val="22"/>
+          <w:szCs w:val="22"/>
+          <w:lang w:val="en-US"/>
+        </w:rPr>
+        <w:t xml:space="preserve">        D =&gt; X1,</w:t>
+      </w:r>
+    </w:p>
+    <w:p>
+      <w:pPr>
+        <w:pStyle w:val="NoSpacing"/>
+        <w:rPr>
+          <w:rFonts w:ascii="Consolas" w:hAnsi="Consolas"/>
+          <w:sz w:val="22"/>
+          <w:szCs w:val="22"/>
+          <w:lang w:val="en-US"/>
+        </w:rPr>
+      </w:pPr>
+      <w:r>
+        <w:rPr>
+          <w:rFonts w:ascii="Consolas" w:hAnsi="Consolas"/>
+          <w:sz w:val="22"/>
+          <w:szCs w:val="22"/>
+          <w:lang w:val="en-US"/>
+        </w:rPr>
+        <w:t xml:space="preserve">        OUTPUT =&gt; second_no3a2</w:t>
+      </w:r>
+    </w:p>
+    <w:p>
+      <w:pPr>
+        <w:pStyle w:val="NoSpacing"/>
+        <w:rPr>
+          <w:rFonts w:ascii="Consolas" w:hAnsi="Consolas"/>
+          <w:sz w:val="22"/>
+          <w:szCs w:val="22"/>
+          <w:lang w:val="en-US"/>
+        </w:rPr>
+      </w:pPr>
+      <w:r>
+        <w:rPr>
+          <w:rFonts w:ascii="Consolas" w:hAnsi="Consolas"/>
+          <w:sz w:val="22"/>
+          <w:szCs w:val="22"/>
+          <w:lang w:val="en-US"/>
+        </w:rPr>
+        <w:t xml:space="preserve">    );</w:t>
+      </w:r>
+    </w:p>
+    <w:p>
+      <w:pPr>
+        <w:pStyle w:val="NoSpacing"/>
+        <w:rPr>
+          <w:rFonts w:ascii="Consolas" w:hAnsi="Consolas"/>
+          <w:sz w:val="22"/>
+          <w:szCs w:val="22"/>
+          <w:lang w:val="en-US"/>
+        </w:rPr>
+      </w:pPr>
+      <w:r>
+        <w:rPr>
+          <w:rFonts w:ascii="Consolas" w:hAnsi="Consolas"/>
+          <w:sz w:val="22"/>
+          <w:szCs w:val="22"/>
+          <w:lang w:val="en-US"/>
+        </w:rPr>
+        <w:t xml:space="preserve">    </w:t>
+      </w:r>
+    </w:p>
+    <w:p>
+      <w:pPr>
+        <w:pStyle w:val="NoSpacing"/>
+        <w:rPr>
+          <w:rFonts w:ascii="Consolas" w:hAnsi="Consolas"/>
+          <w:sz w:val="22"/>
+          <w:szCs w:val="22"/>
+          <w:lang w:val="en-US"/>
+        </w:rPr>
+      </w:pPr>
+      <w:r>
+        <w:rPr>
+          <w:rFonts w:ascii="Consolas" w:hAnsi="Consolas"/>
+          <w:sz w:val="22"/>
+          <w:szCs w:val="22"/>
+          <w:lang w:val="en-US"/>
+        </w:rPr>
+        <w:t xml:space="preserve">    nao22_instance: NAO22 port map(</w:t>
+      </w:r>
+    </w:p>
+    <w:p>
+      <w:pPr>
+        <w:pStyle w:val="NoSpacing"/>
+        <w:rPr>
+          <w:rFonts w:ascii="Consolas" w:hAnsi="Consolas"/>
+          <w:sz w:val="22"/>
+          <w:szCs w:val="22"/>
+          <w:lang w:val="en-US"/>
+        </w:rPr>
+      </w:pPr>
+      <w:r>
+        <w:rPr>
+          <w:rFonts w:ascii="Consolas" w:hAnsi="Consolas"/>
+          <w:sz w:val="22"/>
+          <w:szCs w:val="22"/>
+          <w:lang w:val="en-US"/>
+        </w:rPr>
+        <w:t xml:space="preserve">        A =&gt; X3,</w:t>
+      </w:r>
+    </w:p>
+    <w:p>
+      <w:pPr>
+        <w:pStyle w:val="NoSpacing"/>
+        <w:rPr>
+          <w:rFonts w:ascii="Consolas" w:hAnsi="Consolas"/>
+          <w:sz w:val="22"/>
+          <w:szCs w:val="22"/>
+          <w:lang w:val="en-US"/>
+        </w:rPr>
+      </w:pPr>
+      <w:r>
+        <w:rPr>
+          <w:rFonts w:ascii="Consolas" w:hAnsi="Consolas"/>
+          <w:sz w:val="22"/>
+          <w:szCs w:val="22"/>
+          <w:lang w:val="en-US"/>
+        </w:rPr>
+        <w:t xml:space="preserve">        B =&gt; N_X2,</w:t>
+      </w:r>
+    </w:p>
+    <w:p>
+      <w:pPr>
+        <w:pStyle w:val="NoSpacing"/>
+        <w:rPr>
+          <w:rFonts w:ascii="Consolas" w:hAnsi="Consolas"/>
+          <w:sz w:val="22"/>
+          <w:szCs w:val="22"/>
+          <w:lang w:val="en-US"/>
+        </w:rPr>
+      </w:pPr>
+      <w:r>
+        <w:rPr>
+          <w:rFonts w:ascii="Consolas" w:hAnsi="Consolas"/>
+          <w:sz w:val="22"/>
+          <w:szCs w:val="22"/>
+          <w:lang w:val="en-US"/>
+        </w:rPr>
+        <w:t xml:space="preserve">        C =&gt; N_X1,</w:t>
+      </w:r>
+    </w:p>
+    <w:p>
+      <w:pPr>
+        <w:pStyle w:val="NoSpacing"/>
+        <w:rPr>
+          <w:rFonts w:ascii="Consolas" w:hAnsi="Consolas"/>
+          <w:sz w:val="22"/>
+          <w:szCs w:val="22"/>
+          <w:lang w:val="en-US"/>
+        </w:rPr>
+      </w:pPr>
+      <w:r>
+        <w:rPr>
+          <w:rFonts w:ascii="Consolas" w:hAnsi="Consolas"/>
+          <w:sz w:val="22"/>
+          <w:szCs w:val="22"/>
+          <w:lang w:val="en-US"/>
+        </w:rPr>
+        <w:t xml:space="preserve">        D =&gt; first_noa3,</w:t>
+      </w:r>
+    </w:p>
+    <w:p>
+      <w:pPr>
+        <w:pStyle w:val="NoSpacing"/>
+        <w:rPr>
+          <w:rFonts w:ascii="Consolas" w:hAnsi="Consolas"/>
+          <w:sz w:val="22"/>
+          <w:szCs w:val="22"/>
+          <w:lang w:val="en-US"/>
+        </w:rPr>
+      </w:pPr>
+      <w:r>
+        <w:rPr>
+          <w:rFonts w:ascii="Consolas" w:hAnsi="Consolas"/>
+          <w:sz w:val="22"/>
+          <w:szCs w:val="22"/>
+          <w:lang w:val="en-US"/>
+        </w:rPr>
+        <w:t xml:space="preserve">        OUTPUT =&gt; first_nao22</w:t>
+      </w:r>
+    </w:p>
+    <w:p>
+      <w:pPr>
+        <w:pStyle w:val="NoSpacing"/>
+        <w:rPr>
+          <w:rFonts w:ascii="Consolas" w:hAnsi="Consolas"/>
+          <w:sz w:val="22"/>
+          <w:szCs w:val="22"/>
+          <w:lang w:val="en-US"/>
+        </w:rPr>
+      </w:pPr>
+      <w:r>
+        <w:rPr>
+          <w:rFonts w:ascii="Consolas" w:hAnsi="Consolas"/>
+          <w:sz w:val="22"/>
+          <w:szCs w:val="22"/>
+          <w:lang w:val="en-US"/>
+        </w:rPr>
+        <w:t xml:space="preserve">    );</w:t>
+      </w:r>
+    </w:p>
+    <w:p>
+      <w:pPr>
+        <w:pStyle w:val="NoSpacing"/>
+        <w:rPr>
+          <w:rFonts w:ascii="Consolas" w:hAnsi="Consolas"/>
+          <w:sz w:val="22"/>
+          <w:szCs w:val="22"/>
+          <w:lang w:val="en-US"/>
+        </w:rPr>
+      </w:pPr>
+      <w:r>
+        <w:rPr>
+          <w:rFonts w:ascii="Consolas" w:hAnsi="Consolas"/>
+          <w:sz w:val="22"/>
+          <w:szCs w:val="22"/>
+          <w:lang w:val="en-US"/>
+        </w:rPr>
+        <w:t xml:space="preserve">        </w:t>
+      </w:r>
+    </w:p>
+    <w:p>
+      <w:pPr>
+        <w:pStyle w:val="NoSpacing"/>
+        <w:rPr>
+          <w:rFonts w:ascii="Consolas" w:hAnsi="Consolas"/>
+          <w:sz w:val="22"/>
+          <w:szCs w:val="22"/>
+          <w:lang w:val="en-US"/>
+        </w:rPr>
+      </w:pPr>
+      <w:r>
+        <w:rPr>
+          <w:rFonts w:ascii="Consolas" w:hAnsi="Consolas"/>
+          <w:sz w:val="22"/>
+          <w:szCs w:val="22"/>
+          <w:lang w:val="en-US"/>
+        </w:rPr>
+        <w:t xml:space="preserve">    Y1 &lt;= not first_noa3;</w:t>
+      </w:r>
+    </w:p>
+    <w:p>
+      <w:pPr>
+        <w:pStyle w:val="NoSpacing"/>
+        <w:rPr>
+          <w:rFonts w:ascii="Consolas" w:hAnsi="Consolas"/>
+          <w:sz w:val="22"/>
+          <w:szCs w:val="22"/>
+          <w:lang w:val="en-US"/>
+        </w:rPr>
+      </w:pPr>
+      <w:r>
+        <w:rPr>
+          <w:rFonts w:ascii="Consolas" w:hAnsi="Consolas"/>
+          <w:sz w:val="22"/>
+          <w:szCs w:val="22"/>
+          <w:lang w:val="en-US"/>
+        </w:rPr>
+        <w:t xml:space="preserve">    Y2 &lt;= second_no3a2;</w:t>
+      </w:r>
+    </w:p>
+    <w:p>
+      <w:pPr>
+        <w:pStyle w:val="NoSpacing"/>
+        <w:rPr>
+          <w:rFonts w:ascii="Consolas" w:hAnsi="Consolas"/>
+          <w:sz w:val="22"/>
+          <w:szCs w:val="22"/>
+          <w:lang w:val="en-US"/>
+        </w:rPr>
+      </w:pPr>
+      <w:r>
+        <w:rPr>
+          <w:rFonts w:ascii="Consolas" w:hAnsi="Consolas"/>
+          <w:sz w:val="22"/>
+          <w:szCs w:val="22"/>
+          <w:lang w:val="en-US"/>
+        </w:rPr>
+        <w:t xml:space="preserve">    Y3 &lt;= X1;</w:t>
+      </w:r>
+    </w:p>
+    <w:p>
+      <w:pPr>
+        <w:pStyle w:val="NoSpacing"/>
+        <w:rPr>
+          <w:rFonts w:ascii="Consolas" w:hAnsi="Consolas"/>
+          <w:sz w:val="22"/>
+          <w:szCs w:val="22"/>
+          <w:lang w:val="en-US"/>
+        </w:rPr>
+      </w:pPr>
+      <w:r>
+        <w:rPr>
+          <w:rFonts w:ascii="Consolas" w:hAnsi="Consolas"/>
+          <w:sz w:val="22"/>
+          <w:szCs w:val="22"/>
+          <w:lang w:val="en-US"/>
+        </w:rPr>
+        <w:t xml:space="preserve">    Y4 &lt;= first_nao22;</w:t>
+      </w:r>
+    </w:p>
+    <w:p>
+      <w:pPr>
+        <w:pStyle w:val="NoSpacing"/>
+        <w:rPr>
+          <w:rFonts w:ascii="Consolas" w:hAnsi="Consolas"/>
+          <w:sz w:val="22"/>
+          <w:szCs w:val="22"/>
+          <w:lang w:val="en-US"/>
+        </w:rPr>
+      </w:pPr>
+      <w:r>
+        <w:rPr>
+          <w:rFonts w:ascii="Consolas" w:hAnsi="Consolas"/>
+          <w:sz w:val="22"/>
+          <w:szCs w:val="22"/>
+          <w:lang w:val="en-US"/>
+        </w:rPr>
+        <w:t>end Behavioral;</w:t>
+      </w:r>
+    </w:p>
+    <w:p>
+      <w:pPr>
+        <w:pStyle w:val="NoSpacing"/>
+        <w:rPr>
+          <w:sz w:val="28"/>
+          <w:szCs w:val="28"/>
+          <w:lang w:val="en-US"/>
+        </w:rPr>
+      </w:pPr>
+    </w:p>
+    <w:p>
+      <w:pPr>
+        <w:pStyle w:val="NoSpacing"/>
+        <w:rPr>
+          <w:sz w:val="28"/>
+          <w:szCs w:val="28"/>
+          <w:lang w:val="en-US"/>
+        </w:rPr>
+      </w:pPr>
     </w:p>
     <w:sectPr>
       <w:pgSz w:w="12240" w:h="15840"/>
@@ -16901,7 +18854,7 @@
 </file>
 
 <file path=customXml/itemProps1.xml><?xml version="1.0" encoding="utf-8"?>
-<ds:datastoreItem xmlns:ds="http://schemas.openxmlformats.org/officeDocument/2006/customXml" ds:itemID="{EA479737-AFAE-46F0-84B8-C0883C6B9E14}">
+<ds:datastoreItem xmlns:ds="http://schemas.openxmlformats.org/officeDocument/2006/customXml" ds:itemID="{8DD654FB-2449-4720-9223-AEC7B7FD1C04}">
   <ds:schemaRefs>
     <ds:schemaRef ds:uri="http://schemas.openxmlformats.org/officeDocument/2006/bibliography"/>
   </ds:schemaRefs>

</xml_diff>